<commit_message>
Agentos Fonts MoulUI fix
</commit_message>
<xml_diff>
--- a/KhmerPro.docx
+++ b/KhmerPro.docx
@@ -3829,25 +3829,362 @@
     <w:p>
       <w:pPr>
         <w:rPr>
-          <w:rFonts w:ascii="AgKhmerChrongUI Light" w:hAnsi="AgKhmerChrongUI Light" w:cs="AgKhmerChrongUI Light"/>
+          <w:rFonts w:ascii="AgKhmerDangrekUI Light" w:hAnsi="AgKhmerDangrekUI Light" w:cs="AgKhmerDangrekUI Light"/>
           <w:sz w:val="24"/>
           <w:szCs w:val="24"/>
         </w:rPr>
       </w:pPr>
       <w:bookmarkStart w:id="9" w:name="_Hlk161651338"/>
+      <w:bookmarkStart w:id="10" w:name="_Hlk161669233"/>
       <w:proofErr w:type="spellStart"/>
       <w:r>
         <w:rPr>
-          <w:rFonts w:ascii="AgKhmerChrongUI Light" w:hAnsi="AgKhmerChrongUI Light" w:cs="AgKhmerChrongUI Light"/>
-          <w:sz w:val="24"/>
-          <w:szCs w:val="24"/>
-        </w:rPr>
-        <w:t>AgKhmerChrongUI</w:t>
+          <w:rFonts w:ascii="AgKhmerDangrekUI Light" w:hAnsi="AgKhmerDangrekUI Light" w:cs="AgKhmerDangrekUI Light"/>
+          <w:sz w:val="24"/>
+          <w:szCs w:val="24"/>
+        </w:rPr>
+        <w:t>AgKhmerDangrekUI</w:t>
       </w:r>
       <w:proofErr w:type="spellEnd"/>
       <w:r>
         <w:rPr>
-          <w:rFonts w:ascii="AgKhmerChrongUI Light" w:hAnsi="AgKhmerChrongUI Light" w:cs="AgKhmerChrongUI Light"/>
+          <w:rFonts w:ascii="AgKhmerDangrekUI Light" w:hAnsi="AgKhmerDangrekUI Light" w:cs="AgKhmerDangrekUI Light"/>
+          <w:sz w:val="24"/>
+          <w:szCs w:val="24"/>
+        </w:rPr>
+        <w:t xml:space="preserve"> </w:t>
+      </w:r>
+      <w:r>
+        <w:rPr>
+          <w:rFonts w:ascii="AgKhmerDangrekUI Light" w:hAnsi="AgKhmerDangrekUI Light" w:cs="AgKhmerDangrekUI Light"/>
+          <w:sz w:val="24"/>
+          <w:szCs w:val="24"/>
+        </w:rPr>
+        <w:t>Light</w:t>
+      </w:r>
+      <w:r>
+        <w:rPr>
+          <w:rFonts w:ascii="AgKhmerDangrekUI Light" w:hAnsi="AgKhmerDangrekUI Light" w:cs="AgKhmerDangrekUI Light"/>
+          <w:sz w:val="24"/>
+          <w:szCs w:val="24"/>
+        </w:rPr>
+        <w:tab/>
+      </w:r>
+      <w:bookmarkEnd w:id="10"/>
+      <w:r>
+        <w:rPr>
+          <w:rFonts w:ascii="AgKhmerDangrekUI Light" w:hAnsi="AgKhmerDangrekUI Light" w:cs="AgKhmerDangrekUI Light"/>
+          <w:sz w:val="24"/>
+          <w:szCs w:val="24"/>
+        </w:rPr>
+        <w:tab/>
+      </w:r>
+      <w:r>
+        <w:rPr>
+          <w:rFonts w:ascii="AgKhmerDangrekUI Light" w:hAnsi="AgKhmerDangrekUI Light" w:cs="AgKhmerDangrekUI Light"/>
+          <w:sz w:val="24"/>
+          <w:szCs w:val="24"/>
+          <w:cs/>
+        </w:rPr>
+        <w:t>ខ្ញុំស្រលាញ់់ប្រទេសកម្ពុជា</w:t>
+      </w:r>
+      <w:r>
+        <w:rPr>
+          <w:rFonts w:ascii="AgKhmerDangrekUI Light" w:hAnsi="AgKhmerDangrekUI Light" w:cs="AgKhmerDangrekUI Light"/>
+          <w:sz w:val="24"/>
+          <w:szCs w:val="24"/>
+        </w:rPr>
+        <w:tab/>
+      </w:r>
+      <w:r>
+        <w:rPr>
+          <w:rFonts w:ascii="AgKhmerDangrekUI Light" w:hAnsi="AgKhmerDangrekUI Light" w:cs="AgKhmerDangrekUI Light"/>
+          <w:sz w:val="24"/>
+          <w:szCs w:val="24"/>
+        </w:rPr>
+        <w:tab/>
+      </w:r>
+      <w:r>
+        <w:rPr>
+          <w:rFonts w:ascii="AgKhmerDangrekUI Light" w:hAnsi="AgKhmerDangrekUI Light" w:cs="AgKhmerDangrekUI Light"/>
+          <w:sz w:val="24"/>
+          <w:szCs w:val="24"/>
+        </w:rPr>
+        <w:tab/>
+        <w:t>1234567890</w:t>
+      </w:r>
+    </w:p>
+    <w:p>
+      <w:pPr>
+        <w:rPr>
+          <w:rFonts w:ascii="AgKhmerDangrekUI" w:hAnsi="AgKhmerDangrekUI" w:cs="AgKhmerDangrekUI"/>
+          <w:vanish/>
+          <w:sz w:val="24"/>
+          <w:szCs w:val="24"/>
+          <w:cs/>
+          <w:specVanish/>
+        </w:rPr>
+      </w:pPr>
+      <w:bookmarkStart w:id="11" w:name="_Hlk161669224"/>
+      <w:proofErr w:type="spellStart"/>
+      <w:r>
+        <w:rPr>
+          <w:rFonts w:ascii="AgKhmerDangrekUI" w:hAnsi="AgKhmerDangrekUI" w:cs="AgKhmerDangrekUI"/>
+          <w:sz w:val="24"/>
+          <w:szCs w:val="24"/>
+        </w:rPr>
+        <w:t>AgKhmerDangrekUI</w:t>
+      </w:r>
+      <w:bookmarkEnd w:id="11"/>
+      <w:proofErr w:type="spellEnd"/>
+      <w:r>
+        <w:rPr>
+          <w:rFonts w:ascii="AgKhmerDangrekUI" w:hAnsi="AgKhmerDangrekUI" w:cs="AgKhmerDangrekUI"/>
+          <w:sz w:val="24"/>
+          <w:szCs w:val="24"/>
+        </w:rPr>
+        <w:tab/>
+      </w:r>
+      <w:r>
+        <w:rPr>
+          <w:rFonts w:ascii="AgKhmerDangrekUI" w:hAnsi="AgKhmerDangrekUI" w:cs="AgKhmerDangrekUI"/>
+          <w:sz w:val="24"/>
+          <w:szCs w:val="24"/>
+        </w:rPr>
+        <w:tab/>
+      </w:r>
+      <w:r>
+        <w:rPr>
+          <w:rFonts w:ascii="AgKhmerDangrekUI" w:hAnsi="AgKhmerDangrekUI" w:cs="AgKhmerDangrekUI"/>
+          <w:sz w:val="24"/>
+          <w:szCs w:val="24"/>
+          <w:cs/>
+        </w:rPr>
+        <w:t>ខ្ញុំស្រលាញ់់ប្រទេសកម្ពុជា</w:t>
+      </w:r>
+      <w:r>
+        <w:rPr>
+          <w:rFonts w:ascii="AgKhmerDangrekUI" w:hAnsi="AgKhmerDangrekUI" w:cs="AgKhmerDangrekUI"/>
+          <w:sz w:val="24"/>
+          <w:szCs w:val="24"/>
+        </w:rPr>
+        <w:tab/>
+      </w:r>
+      <w:r>
+        <w:rPr>
+          <w:rFonts w:ascii="AgKhmerDangrekUI" w:hAnsi="AgKhmerDangrekUI" w:cs="AgKhmerDangrekUI"/>
+          <w:sz w:val="24"/>
+          <w:szCs w:val="24"/>
+        </w:rPr>
+        <w:tab/>
+      </w:r>
+      <w:r>
+        <w:rPr>
+          <w:rFonts w:ascii="AgKhmerDangrekUI" w:hAnsi="AgKhmerDangrekUI" w:cs="AgKhmerDangrekUI"/>
+          <w:sz w:val="24"/>
+          <w:szCs w:val="24"/>
+        </w:rPr>
+        <w:tab/>
+        <w:t>1234567890</w:t>
+      </w:r>
+    </w:p>
+    <w:p>
+      <w:pPr>
+        <w:rPr>
+          <w:rFonts w:ascii="AgKhmerDangrekUI" w:hAnsi="AgKhmerDangrekUI" w:cs="AgKhmerDangrekUI"/>
+          <w:b/>
+          <w:bCs/>
+          <w:sz w:val="24"/>
+          <w:szCs w:val="24"/>
+          <w:cs/>
+        </w:rPr>
+      </w:pPr>
+      <w:r>
+        <w:rPr>
+          <w:rFonts w:ascii="AgKhmerDangrekUI" w:hAnsi="AgKhmerDangrekUI" w:cs="AgKhmerDangrekUI"/>
+          <w:b/>
+          <w:bCs/>
+          <w:sz w:val="24"/>
+          <w:szCs w:val="24"/>
+        </w:rPr>
+        <w:t xml:space="preserve"> </w:t>
+      </w:r>
+      <w:proofErr w:type="spellStart"/>
+      <w:r>
+        <w:rPr>
+          <w:rFonts w:ascii="AgKhmerDangrekUI" w:hAnsi="AgKhmerDangrekUI" w:cs="AgKhmerDangrekUI"/>
+          <w:b/>
+          <w:bCs/>
+          <w:sz w:val="24"/>
+          <w:szCs w:val="24"/>
+        </w:rPr>
+        <w:t>AgKhmerDangrekUI</w:t>
+      </w:r>
+      <w:proofErr w:type="spellEnd"/>
+      <w:r>
+        <w:rPr>
+          <w:rFonts w:ascii="AgKhmerDangrekUI" w:hAnsi="AgKhmerDangrekUI" w:cs="AgKhmerDangrekUI"/>
+          <w:b/>
+          <w:bCs/>
+          <w:sz w:val="24"/>
+          <w:szCs w:val="24"/>
+        </w:rPr>
+        <w:t xml:space="preserve"> Bold</w:t>
+      </w:r>
+      <w:r>
+        <w:rPr>
+          <w:rFonts w:ascii="AgKhmerDangrekUI" w:hAnsi="AgKhmerDangrekUI" w:cs="AgKhmerDangrekUI"/>
+          <w:b/>
+          <w:bCs/>
+          <w:sz w:val="24"/>
+          <w:szCs w:val="24"/>
+        </w:rPr>
+        <w:tab/>
+      </w:r>
+      <w:r>
+        <w:rPr>
+          <w:rFonts w:ascii="AgKhmerDangrekUI" w:hAnsi="AgKhmerDangrekUI" w:cs="AgKhmerDangrekUI"/>
+          <w:b/>
+          <w:bCs/>
+          <w:sz w:val="24"/>
+          <w:szCs w:val="24"/>
+        </w:rPr>
+        <w:tab/>
+      </w:r>
+      <w:r>
+        <w:rPr>
+          <w:rFonts w:ascii="AgKhmerDangrekUI" w:hAnsi="AgKhmerDangrekUI" w:cs="AgKhmerDangrekUI"/>
+          <w:b/>
+          <w:bCs/>
+          <w:sz w:val="24"/>
+          <w:szCs w:val="24"/>
+          <w:cs/>
+        </w:rPr>
+        <w:t>ខ្ញុំស្រលាញ់់ប្រទេសកម្ពុជា</w:t>
+      </w:r>
+      <w:r>
+        <w:rPr>
+          <w:rFonts w:ascii="AgKhmerDangrekUI" w:hAnsi="AgKhmerDangrekUI" w:cs="AgKhmerDangrekUI"/>
+          <w:b/>
+          <w:bCs/>
+          <w:sz w:val="24"/>
+          <w:szCs w:val="24"/>
+        </w:rPr>
+        <w:tab/>
+      </w:r>
+      <w:r>
+        <w:rPr>
+          <w:rFonts w:ascii="AgKhmerDangrekUI" w:hAnsi="AgKhmerDangrekUI" w:cs="AgKhmerDangrekUI"/>
+          <w:b/>
+          <w:bCs/>
+          <w:sz w:val="24"/>
+          <w:szCs w:val="24"/>
+        </w:rPr>
+        <w:tab/>
+      </w:r>
+      <w:r>
+        <w:rPr>
+          <w:rFonts w:ascii="AgKhmerDangrekUI" w:hAnsi="AgKhmerDangrekUI" w:cs="AgKhmerDangrekUI"/>
+          <w:b/>
+          <w:bCs/>
+          <w:sz w:val="24"/>
+          <w:szCs w:val="24"/>
+        </w:rPr>
+        <w:tab/>
+        <w:t>1234567890</w:t>
+      </w:r>
+    </w:p>
+    <w:bookmarkEnd w:id="9"/>
+    <w:p>
+      <w:pPr>
+        <w:rPr>
+          <w:rFonts w:ascii="AgKhmerDangrekUI-NumKh" w:hAnsi="AgKhmerDangrekUI-NumKh" w:cs="AgKhmerDangrekUI-NumKh"/>
+          <w:color w:val="2F5496" w:themeColor="accent1" w:themeShade="BF"/>
+          <w:sz w:val="24"/>
+          <w:szCs w:val="24"/>
+        </w:rPr>
+      </w:pPr>
+      <w:proofErr w:type="spellStart"/>
+      <w:r>
+        <w:rPr>
+          <w:rFonts w:ascii="AgKhmerDangrekUI-NumKh" w:hAnsi="AgKhmerDangrekUI-NumKh" w:cs="AgKhmerDangrekUI-NumKh"/>
+          <w:color w:val="2F5496" w:themeColor="accent1" w:themeShade="BF"/>
+          <w:sz w:val="24"/>
+          <w:szCs w:val="24"/>
+        </w:rPr>
+        <w:t>AgKhmerDangrekUI-NumKh</w:t>
+      </w:r>
+      <w:proofErr w:type="spellEnd"/>
+      <w:r>
+        <w:rPr>
+          <w:rFonts w:ascii="AgKhmerDangrekUI-NumKh" w:hAnsi="AgKhmerDangrekUI-NumKh" w:cs="AgKhmerDangrekUI-NumKh"/>
+          <w:color w:val="2F5496" w:themeColor="accent1" w:themeShade="BF"/>
+          <w:sz w:val="24"/>
+          <w:szCs w:val="24"/>
+        </w:rPr>
+        <w:tab/>
+      </w:r>
+      <w:r>
+        <w:rPr>
+          <w:rFonts w:ascii="AgKhmerDangrekUI-NumKh" w:hAnsi="AgKhmerDangrekUI-NumKh" w:cs="AgKhmerDangrekUI-NumKh"/>
+          <w:color w:val="2F5496" w:themeColor="accent1" w:themeShade="BF"/>
+          <w:sz w:val="24"/>
+          <w:szCs w:val="24"/>
+          <w:cs/>
+        </w:rPr>
+        <w:t>ខ្ញុំស្រលាញ់់ប្រទេសកម្ពុជា</w:t>
+      </w:r>
+      <w:r>
+        <w:rPr>
+          <w:rFonts w:ascii="AgKhmerDangrekUI-NumKh" w:hAnsi="AgKhmerDangrekUI-NumKh" w:cs="AgKhmerDangrekUI-NumKh"/>
+          <w:color w:val="2F5496" w:themeColor="accent1" w:themeShade="BF"/>
+          <w:sz w:val="24"/>
+          <w:szCs w:val="24"/>
+        </w:rPr>
+        <w:tab/>
+      </w:r>
+      <w:r>
+        <w:rPr>
+          <w:rFonts w:ascii="AgKhmerDangrekUI-NumKh" w:hAnsi="AgKhmerDangrekUI-NumKh" w:cs="AgKhmerDangrekUI-NumKh"/>
+          <w:color w:val="2F5496" w:themeColor="accent1" w:themeShade="BF"/>
+          <w:sz w:val="24"/>
+          <w:szCs w:val="24"/>
+        </w:rPr>
+        <w:tab/>
+      </w:r>
+      <w:r>
+        <w:rPr>
+          <w:rFonts w:ascii="AgKhmerDangrekUI-NumKh" w:hAnsi="AgKhmerDangrekUI-NumKh" w:cs="AgKhmerDangrekUI-NumKh"/>
+          <w:color w:val="2F5496" w:themeColor="accent1" w:themeShade="BF"/>
+          <w:sz w:val="24"/>
+          <w:szCs w:val="24"/>
+        </w:rPr>
+        <w:tab/>
+        <w:t>1234567890</w:t>
+      </w:r>
+    </w:p>
+    <w:p>
+      <w:pPr>
+        <w:rPr>
+          <w:rFonts w:ascii="AgKhmerFreehand Light" w:hAnsi="AgKhmerFreehand Light" w:cs="AgKhmerFreehand Light"/>
+          <w:sz w:val="24"/>
+          <w:szCs w:val="24"/>
+        </w:rPr>
+      </w:pPr>
+      <w:bookmarkStart w:id="12" w:name="_Hlk161651442"/>
+      <w:proofErr w:type="spellStart"/>
+      <w:r>
+        <w:rPr>
+          <w:rFonts w:ascii="AgKhmerFreehand Light" w:hAnsi="AgKhmerFreehand Light" w:cs="AgKhmerFreehand Light"/>
+          <w:sz w:val="24"/>
+          <w:szCs w:val="24"/>
+        </w:rPr>
+        <w:t>AgKhmerFreehand</w:t>
+      </w:r>
+      <w:proofErr w:type="spellEnd"/>
+      <w:r>
+        <w:rPr>
+          <w:rFonts w:ascii="AgKhmerFreehand Light" w:hAnsi="AgKhmerFreehand Light" w:cs="AgKhmerFreehand Light"/>
           <w:sz w:val="24"/>
           <w:szCs w:val="24"/>
         </w:rPr>
@@ -3855,129 +4192,121 @@
       </w:r>
       <w:r>
         <w:rPr>
-          <w:rFonts w:ascii="AgKhmerChrongUI Light" w:hAnsi="AgKhmerChrongUI Light" w:cs="AgKhmerChrongUI Light"/>
-          <w:sz w:val="24"/>
-          <w:szCs w:val="24"/>
-        </w:rPr>
-        <w:tab/>
-      </w:r>
-      <w:r>
-        <w:rPr>
-          <w:rFonts w:ascii="AgKhmerChrongUI Light" w:hAnsi="AgKhmerChrongUI Light" w:cs="AgKhmerChrongUI Light"/>
-          <w:sz w:val="24"/>
-          <w:szCs w:val="24"/>
-        </w:rPr>
-        <w:tab/>
-      </w:r>
-      <w:r>
-        <w:rPr>
-          <w:rFonts w:ascii="AgKhmerChrongUI Light" w:hAnsi="AgKhmerChrongUI Light" w:cs="AgKhmerChrongUI Light"/>
-          <w:sz w:val="24"/>
-          <w:szCs w:val="24"/>
-          <w:cs/>
-        </w:rPr>
-        <w:t>ខ្ញុំស្រលាញ់់ប្រទេសកម្ពុជា</w:t>
-      </w:r>
-      <w:r>
-        <w:rPr>
-          <w:rFonts w:ascii="AgKhmerChrongUI Light" w:hAnsi="AgKhmerChrongUI Light" w:cs="AgKhmerChrongUI Light"/>
-          <w:sz w:val="24"/>
-          <w:szCs w:val="24"/>
-        </w:rPr>
-        <w:tab/>
-      </w:r>
-      <w:r>
-        <w:rPr>
-          <w:rFonts w:ascii="AgKhmerChrongUI Light" w:hAnsi="AgKhmerChrongUI Light" w:cs="AgKhmerChrongUI Light"/>
-          <w:sz w:val="24"/>
-          <w:szCs w:val="24"/>
-        </w:rPr>
-        <w:tab/>
-      </w:r>
-      <w:r>
-        <w:rPr>
-          <w:rFonts w:ascii="AgKhmerChrongUI Light" w:hAnsi="AgKhmerChrongUI Light" w:cs="AgKhmerChrongUI Light"/>
-          <w:sz w:val="24"/>
-          <w:szCs w:val="24"/>
-        </w:rPr>
-        <w:tab/>
-        <w:t>1234567890</w:t>
-      </w:r>
-    </w:p>
-    <w:p>
-      <w:pPr>
-        <w:rPr>
-          <w:rFonts w:ascii="AgKhmerDangrekUI" w:hAnsi="AgKhmerDangrekUI" w:cs="AgKhmerDangrekUI"/>
-          <w:sz w:val="24"/>
-          <w:szCs w:val="24"/>
-          <w:cs/>
+          <w:rFonts w:ascii="AgKhmerFreehand Light" w:hAnsi="AgKhmerFreehand Light" w:cs="AgKhmerFreehand Light"/>
+          <w:sz w:val="24"/>
+          <w:szCs w:val="24"/>
+        </w:rPr>
+        <w:tab/>
+      </w:r>
+      <w:r>
+        <w:rPr>
+          <w:rFonts w:ascii="AgKhmerFreehand Light" w:hAnsi="AgKhmerFreehand Light" w:cs="AgKhmerFreehand Light"/>
+          <w:sz w:val="24"/>
+          <w:szCs w:val="24"/>
+        </w:rPr>
+        <w:tab/>
+      </w:r>
+      <w:r>
+        <w:rPr>
+          <w:rFonts w:ascii="AgKhmerFreehand Light" w:hAnsi="AgKhmerFreehand Light" w:cs="AgKhmerFreehand Light"/>
+          <w:sz w:val="24"/>
+          <w:szCs w:val="24"/>
+          <w:cs/>
+        </w:rPr>
+        <w:t>ខ្ញុំស្រលាញ់់ប្រទេសកម្ពុជា</w:t>
+      </w:r>
+      <w:r>
+        <w:rPr>
+          <w:rFonts w:ascii="AgKhmerFreehand Light" w:hAnsi="AgKhmerFreehand Light" w:cs="AgKhmerFreehand Light"/>
+          <w:sz w:val="24"/>
+          <w:szCs w:val="24"/>
+        </w:rPr>
+        <w:tab/>
+      </w:r>
+      <w:r>
+        <w:rPr>
+          <w:rFonts w:ascii="AgKhmerFreehand Light" w:hAnsi="AgKhmerFreehand Light" w:cs="AgKhmerFreehand Light"/>
+          <w:sz w:val="24"/>
+          <w:szCs w:val="24"/>
+        </w:rPr>
+        <w:tab/>
+        <w:t>1234567890</w:t>
+      </w:r>
+      <w:bookmarkEnd w:id="12"/>
+    </w:p>
+    <w:p>
+      <w:pPr>
+        <w:rPr>
+          <w:rFonts w:ascii="AgKhmerFreehand" w:hAnsi="AgKhmerFreehand" w:cs="AgKhmerFreehand"/>
+          <w:sz w:val="24"/>
+          <w:szCs w:val="24"/>
         </w:rPr>
       </w:pPr>
       <w:proofErr w:type="spellStart"/>
       <w:r>
         <w:rPr>
-          <w:rFonts w:ascii="AgKhmerDangrekUI" w:hAnsi="AgKhmerDangrekUI" w:cs="AgKhmerDangrekUI"/>
-          <w:sz w:val="24"/>
-          <w:szCs w:val="24"/>
-        </w:rPr>
-        <w:t>AgKhmerDangrekUI</w:t>
+          <w:rFonts w:ascii="AgKhmerFreehand" w:hAnsi="AgKhmerFreehand" w:cs="AgKhmerFreehand"/>
+          <w:sz w:val="24"/>
+          <w:szCs w:val="24"/>
+        </w:rPr>
+        <w:t>AgKhmerFreehand</w:t>
       </w:r>
       <w:proofErr w:type="spellEnd"/>
       <w:r>
         <w:rPr>
-          <w:rFonts w:ascii="AgKhmerDangrekUI" w:hAnsi="AgKhmerDangrekUI" w:cs="AgKhmerDangrekUI"/>
-          <w:sz w:val="24"/>
-          <w:szCs w:val="24"/>
-        </w:rPr>
-        <w:tab/>
-      </w:r>
-      <w:r>
-        <w:rPr>
-          <w:rFonts w:ascii="AgKhmerDangrekUI" w:hAnsi="AgKhmerDangrekUI" w:cs="AgKhmerDangrekUI"/>
-          <w:sz w:val="24"/>
-          <w:szCs w:val="24"/>
-        </w:rPr>
-        <w:tab/>
-      </w:r>
-      <w:r>
-        <w:rPr>
-          <w:rFonts w:ascii="AgKhmerDangrekUI" w:hAnsi="AgKhmerDangrekUI" w:cs="AgKhmerDangrekUI"/>
-          <w:sz w:val="24"/>
-          <w:szCs w:val="24"/>
-          <w:cs/>
-        </w:rPr>
-        <w:t>ខ្ញុំស្រលាញ់់ប្រទេសកម្ពុជា</w:t>
-      </w:r>
-      <w:r>
-        <w:rPr>
-          <w:rFonts w:ascii="AgKhmerDangrekUI" w:hAnsi="AgKhmerDangrekUI" w:cs="AgKhmerDangrekUI"/>
-          <w:sz w:val="24"/>
-          <w:szCs w:val="24"/>
-        </w:rPr>
-        <w:tab/>
-      </w:r>
-      <w:r>
-        <w:rPr>
-          <w:rFonts w:ascii="AgKhmerDangrekUI" w:hAnsi="AgKhmerDangrekUI" w:cs="AgKhmerDangrekUI"/>
-          <w:sz w:val="24"/>
-          <w:szCs w:val="24"/>
-        </w:rPr>
-        <w:tab/>
-      </w:r>
-      <w:r>
-        <w:rPr>
-          <w:rFonts w:ascii="AgKhmerDangrekUI" w:hAnsi="AgKhmerDangrekUI" w:cs="AgKhmerDangrekUI"/>
-          <w:sz w:val="24"/>
-          <w:szCs w:val="24"/>
-        </w:rPr>
-        <w:tab/>
-        <w:t>1234567890</w:t>
-      </w:r>
-    </w:p>
-    <w:p>
-      <w:pPr>
-        <w:rPr>
-          <w:rFonts w:ascii="AgKhmerDangrekUI" w:hAnsi="AgKhmerDangrekUI" w:cs="AgKhmerDangrekUI" w:hint="cs"/>
+          <w:rFonts w:ascii="AgKhmerFreehand" w:hAnsi="AgKhmerFreehand" w:cs="AgKhmerFreehand"/>
+          <w:sz w:val="24"/>
+          <w:szCs w:val="24"/>
+        </w:rPr>
+        <w:tab/>
+      </w:r>
+      <w:r>
+        <w:rPr>
+          <w:rFonts w:ascii="AgKhmerFreehand" w:hAnsi="AgKhmerFreehand" w:cs="AgKhmerFreehand"/>
+          <w:sz w:val="24"/>
+          <w:szCs w:val="24"/>
+        </w:rPr>
+        <w:tab/>
+      </w:r>
+      <w:r>
+        <w:rPr>
+          <w:rFonts w:ascii="AgKhmerFreehand" w:hAnsi="AgKhmerFreehand" w:cs="AgKhmerFreehand"/>
+          <w:sz w:val="24"/>
+          <w:szCs w:val="24"/>
+        </w:rPr>
+        <w:tab/>
+      </w:r>
+      <w:r>
+        <w:rPr>
+          <w:rFonts w:ascii="AgKhmerFreehand" w:hAnsi="AgKhmerFreehand" w:cs="AgKhmerFreehand"/>
+          <w:sz w:val="24"/>
+          <w:szCs w:val="24"/>
+          <w:cs/>
+        </w:rPr>
+        <w:t>ខ្ញុំស្រលាញ់់ប្រទេសកម្ពុជា</w:t>
+      </w:r>
+      <w:r>
+        <w:rPr>
+          <w:rFonts w:ascii="AgKhmerFreehand" w:hAnsi="AgKhmerFreehand" w:cs="AgKhmerFreehand"/>
+          <w:sz w:val="24"/>
+          <w:szCs w:val="24"/>
+        </w:rPr>
+        <w:tab/>
+      </w:r>
+      <w:r>
+        <w:rPr>
+          <w:rFonts w:ascii="AgKhmerFreehand" w:hAnsi="AgKhmerFreehand" w:cs="AgKhmerFreehand"/>
+          <w:sz w:val="24"/>
+          <w:szCs w:val="24"/>
+        </w:rPr>
+        <w:tab/>
+        <w:t>1234567890</w:t>
+      </w:r>
+    </w:p>
+    <w:p>
+      <w:pPr>
+        <w:rPr>
+          <w:rFonts w:ascii="AgKhmerFreehand" w:hAnsi="AgKhmerFreehand" w:cs="AgKhmerFreehand"/>
           <w:b/>
           <w:bCs/>
           <w:sz w:val="24"/>
@@ -3988,18 +4317,18 @@
       <w:proofErr w:type="spellStart"/>
       <w:r>
         <w:rPr>
-          <w:rFonts w:ascii="AgKhmerDangrekUI" w:hAnsi="AgKhmerDangrekUI" w:cs="AgKhmerDangrekUI"/>
-          <w:b/>
-          <w:bCs/>
-          <w:sz w:val="24"/>
-          <w:szCs w:val="24"/>
-        </w:rPr>
-        <w:t>AgKhmerDangrekUI</w:t>
+          <w:rFonts w:ascii="AgKhmerFreehand" w:hAnsi="AgKhmerFreehand" w:cs="AgKhmerFreehand"/>
+          <w:b/>
+          <w:bCs/>
+          <w:sz w:val="24"/>
+          <w:szCs w:val="24"/>
+        </w:rPr>
+        <w:t>AgKhmerFreehand</w:t>
       </w:r>
       <w:proofErr w:type="spellEnd"/>
       <w:r>
         <w:rPr>
-          <w:rFonts w:ascii="AgKhmerDangrekUI" w:hAnsi="AgKhmerDangrekUI" w:cs="AgKhmerDangrekUI"/>
+          <w:rFonts w:ascii="AgKhmerFreehand" w:hAnsi="AgKhmerFreehand" w:cs="AgKhmerFreehand"/>
           <w:b/>
           <w:bCs/>
           <w:sz w:val="24"/>
@@ -4009,72 +4338,61 @@
       </w:r>
       <w:r>
         <w:rPr>
-          <w:rFonts w:ascii="AgKhmerDangrekUI" w:hAnsi="AgKhmerDangrekUI" w:cs="AgKhmerDangrekUI"/>
-          <w:b/>
-          <w:bCs/>
-          <w:sz w:val="24"/>
-          <w:szCs w:val="24"/>
-        </w:rPr>
-        <w:tab/>
-      </w:r>
-      <w:r>
-        <w:rPr>
-          <w:rFonts w:ascii="AgKhmerDangrekUI" w:hAnsi="AgKhmerDangrekUI" w:cs="AgKhmerDangrekUI"/>
-          <w:b/>
-          <w:bCs/>
-          <w:sz w:val="24"/>
-          <w:szCs w:val="24"/>
-        </w:rPr>
-        <w:tab/>
-      </w:r>
-      <w:r>
-        <w:rPr>
-          <w:rFonts w:ascii="AgKhmerDangrekUI" w:hAnsi="AgKhmerDangrekUI" w:cs="AgKhmerDangrekUI"/>
-          <w:b/>
-          <w:bCs/>
-          <w:sz w:val="24"/>
-          <w:szCs w:val="24"/>
-          <w:cs/>
-        </w:rPr>
-        <w:t>ខ្ញុំស្រលាញ់់ប្រទេសកម្ពុជា</w:t>
-      </w:r>
-      <w:r>
-        <w:rPr>
-          <w:rFonts w:ascii="AgKhmerDangrekUI" w:hAnsi="AgKhmerDangrekUI" w:cs="AgKhmerDangrekUI"/>
-          <w:b/>
-          <w:bCs/>
-          <w:sz w:val="24"/>
-          <w:szCs w:val="24"/>
-        </w:rPr>
-        <w:tab/>
-      </w:r>
-      <w:r>
-        <w:rPr>
-          <w:rFonts w:ascii="AgKhmerDangrekUI" w:hAnsi="AgKhmerDangrekUI" w:cs="AgKhmerDangrekUI"/>
-          <w:b/>
-          <w:bCs/>
-          <w:sz w:val="24"/>
-          <w:szCs w:val="24"/>
-        </w:rPr>
-        <w:tab/>
-      </w:r>
-      <w:r>
-        <w:rPr>
-          <w:rFonts w:ascii="AgKhmerDangrekUI" w:hAnsi="AgKhmerDangrekUI" w:cs="AgKhmerDangrekUI"/>
-          <w:b/>
-          <w:bCs/>
-          <w:sz w:val="24"/>
-          <w:szCs w:val="24"/>
-        </w:rPr>
-        <w:tab/>
-        <w:t>1234567890</w:t>
-      </w:r>
-    </w:p>
-    <w:bookmarkEnd w:id="9"/>
-    <w:p>
-      <w:pPr>
-        <w:rPr>
-          <w:rFonts w:ascii="AgKhmerDangrekUI-NumKh" w:hAnsi="AgKhmerDangrekUI-NumKh" w:cs="AgKhmerDangrekUI-NumKh"/>
+          <w:rFonts w:ascii="AgKhmerFreehand" w:hAnsi="AgKhmerFreehand" w:cs="AgKhmerFreehand"/>
+          <w:b/>
+          <w:bCs/>
+          <w:sz w:val="24"/>
+          <w:szCs w:val="24"/>
+        </w:rPr>
+        <w:tab/>
+      </w:r>
+      <w:r>
+        <w:rPr>
+          <w:rFonts w:ascii="AgKhmerFreehand" w:hAnsi="AgKhmerFreehand" w:cs="AgKhmerFreehand"/>
+          <w:b/>
+          <w:bCs/>
+          <w:sz w:val="24"/>
+          <w:szCs w:val="24"/>
+        </w:rPr>
+        <w:tab/>
+      </w:r>
+      <w:r>
+        <w:rPr>
+          <w:rFonts w:ascii="AgKhmerFreehand" w:hAnsi="AgKhmerFreehand" w:cs="AgKhmerFreehand"/>
+          <w:b/>
+          <w:bCs/>
+          <w:sz w:val="24"/>
+          <w:szCs w:val="24"/>
+          <w:cs/>
+        </w:rPr>
+        <w:t>ខ្ញុំស្រលាញ់់ប្រទេសកម្ពុជា</w:t>
+      </w:r>
+      <w:r>
+        <w:rPr>
+          <w:rFonts w:ascii="AgKhmerFreehand" w:hAnsi="AgKhmerFreehand" w:cs="AgKhmerFreehand"/>
+          <w:b/>
+          <w:bCs/>
+          <w:sz w:val="24"/>
+          <w:szCs w:val="24"/>
+        </w:rPr>
+        <w:tab/>
+      </w:r>
+      <w:r>
+        <w:rPr>
+          <w:rFonts w:ascii="AgKhmerFreehand" w:hAnsi="AgKhmerFreehand" w:cs="AgKhmerFreehand"/>
+          <w:b/>
+          <w:bCs/>
+          <w:sz w:val="24"/>
+          <w:szCs w:val="24"/>
+        </w:rPr>
+        <w:tab/>
+        <w:t>1234567890</w:t>
+      </w:r>
+    </w:p>
+    <w:p>
+      <w:pPr>
+        <w:rPr>
+          <w:rFonts w:ascii="AgKhmerFreehand-NumKh" w:hAnsi="AgKhmerFreehand-NumKh" w:cs="AgKhmerFreehand-NumKh"/>
           <w:color w:val="2F5496" w:themeColor="accent1" w:themeShade="BF"/>
           <w:sz w:val="24"/>
           <w:szCs w:val="24"/>
@@ -4083,84 +4401,75 @@
       <w:proofErr w:type="spellStart"/>
       <w:r>
         <w:rPr>
-          <w:rFonts w:ascii="AgKhmerDangrekUI-NumKh" w:hAnsi="AgKhmerDangrekUI-NumKh" w:cs="AgKhmerDangrekUI-NumKh"/>
-          <w:color w:val="2F5496" w:themeColor="accent1" w:themeShade="BF"/>
-          <w:sz w:val="24"/>
-          <w:szCs w:val="24"/>
-        </w:rPr>
-        <w:t>AgKhmerDangrekUI-NumKh</w:t>
+          <w:rFonts w:ascii="AgKhmerFreehand-NumKh" w:hAnsi="AgKhmerFreehand-NumKh" w:cs="AgKhmerFreehand-NumKh"/>
+          <w:color w:val="2F5496" w:themeColor="accent1" w:themeShade="BF"/>
+          <w:sz w:val="24"/>
+          <w:szCs w:val="24"/>
+        </w:rPr>
+        <w:t>AgKhmerFreehand-NumKh</w:t>
       </w:r>
       <w:proofErr w:type="spellEnd"/>
       <w:r>
         <w:rPr>
-          <w:rFonts w:ascii="AgKhmerDangrekUI-NumKh" w:hAnsi="AgKhmerDangrekUI-NumKh" w:cs="AgKhmerDangrekUI-NumKh"/>
-          <w:color w:val="2F5496" w:themeColor="accent1" w:themeShade="BF"/>
-          <w:sz w:val="24"/>
-          <w:szCs w:val="24"/>
-        </w:rPr>
-        <w:tab/>
-      </w:r>
-      <w:r>
-        <w:rPr>
-          <w:rFonts w:ascii="AgKhmerDangrekUI-NumKh" w:hAnsi="AgKhmerDangrekUI-NumKh" w:cs="AgKhmerDangrekUI-NumKh"/>
-          <w:color w:val="2F5496" w:themeColor="accent1" w:themeShade="BF"/>
-          <w:sz w:val="24"/>
-          <w:szCs w:val="24"/>
-          <w:cs/>
-        </w:rPr>
-        <w:t>ខ្ញុំស្រលាញ់់ប្រទេសកម្ពុជា</w:t>
-      </w:r>
-      <w:r>
-        <w:rPr>
-          <w:rFonts w:ascii="AgKhmerDangrekUI-NumKh" w:hAnsi="AgKhmerDangrekUI-NumKh" w:cs="AgKhmerDangrekUI-NumKh"/>
-          <w:color w:val="2F5496" w:themeColor="accent1" w:themeShade="BF"/>
-          <w:sz w:val="24"/>
-          <w:szCs w:val="24"/>
-        </w:rPr>
-        <w:tab/>
-      </w:r>
-      <w:r>
-        <w:rPr>
-          <w:rFonts w:ascii="AgKhmerDangrekUI-NumKh" w:hAnsi="AgKhmerDangrekUI-NumKh" w:cs="AgKhmerDangrekUI-NumKh"/>
-          <w:color w:val="2F5496" w:themeColor="accent1" w:themeShade="BF"/>
-          <w:sz w:val="24"/>
-          <w:szCs w:val="24"/>
-        </w:rPr>
-        <w:tab/>
-      </w:r>
-      <w:r>
-        <w:rPr>
-          <w:rFonts w:ascii="AgKhmerDangrekUI-NumKh" w:hAnsi="AgKhmerDangrekUI-NumKh" w:cs="AgKhmerDangrekUI-NumKh"/>
-          <w:color w:val="2F5496" w:themeColor="accent1" w:themeShade="BF"/>
-          <w:sz w:val="24"/>
-          <w:szCs w:val="24"/>
-        </w:rPr>
-        <w:tab/>
-        <w:t>1234567890</w:t>
-      </w:r>
-    </w:p>
-    <w:p>
-      <w:pPr>
-        <w:rPr>
-          <w:rFonts w:ascii="AgKhmerFreehand Light" w:hAnsi="AgKhmerFreehand Light" w:cs="AgKhmerFreehand Light"/>
-          <w:sz w:val="24"/>
-          <w:szCs w:val="24"/>
-        </w:rPr>
-      </w:pPr>
-      <w:bookmarkStart w:id="10" w:name="_Hlk161651442"/>
+          <w:rFonts w:ascii="AgKhmerFreehand-NumKh" w:hAnsi="AgKhmerFreehand-NumKh" w:cs="AgKhmerFreehand-NumKh"/>
+          <w:color w:val="2F5496" w:themeColor="accent1" w:themeShade="BF"/>
+          <w:sz w:val="24"/>
+          <w:szCs w:val="24"/>
+        </w:rPr>
+        <w:tab/>
+      </w:r>
+      <w:r>
+        <w:rPr>
+          <w:rFonts w:ascii="AgKhmerFreehand-NumKh" w:hAnsi="AgKhmerFreehand-NumKh" w:cs="AgKhmerFreehand-NumKh"/>
+          <w:color w:val="2F5496" w:themeColor="accent1" w:themeShade="BF"/>
+          <w:sz w:val="24"/>
+          <w:szCs w:val="24"/>
+          <w:cs/>
+        </w:rPr>
+        <w:t>ខ្ញុំស្រលាញ់់ប្រទេសកម្ពុជា</w:t>
+      </w:r>
+      <w:r>
+        <w:rPr>
+          <w:rFonts w:ascii="AgKhmerFreehand-NumKh" w:hAnsi="AgKhmerFreehand-NumKh" w:cs="AgKhmerFreehand-NumKh"/>
+          <w:color w:val="2F5496" w:themeColor="accent1" w:themeShade="BF"/>
+          <w:sz w:val="24"/>
+          <w:szCs w:val="24"/>
+        </w:rPr>
+        <w:tab/>
+      </w:r>
+      <w:r>
+        <w:rPr>
+          <w:rFonts w:ascii="AgKhmerFreehand-NumKh" w:hAnsi="AgKhmerFreehand-NumKh" w:cs="AgKhmerFreehand-NumKh"/>
+          <w:color w:val="2F5496" w:themeColor="accent1" w:themeShade="BF"/>
+          <w:sz w:val="24"/>
+          <w:szCs w:val="24"/>
+        </w:rPr>
+        <w:tab/>
+        <w:t>1234567890</w:t>
+      </w:r>
+    </w:p>
+    <w:p>
+      <w:pPr>
+        <w:rPr>
+          <w:rFonts w:ascii="AgKhmerKhlaUI Light" w:hAnsi="AgKhmerKhlaUI Light" w:cs="AgKhmerKhlaUI Light"/>
+          <w:sz w:val="24"/>
+          <w:szCs w:val="24"/>
+        </w:rPr>
+      </w:pPr>
+      <w:bookmarkStart w:id="13" w:name="_Hlk161651467"/>
       <w:proofErr w:type="spellStart"/>
       <w:r>
         <w:rPr>
-          <w:rFonts w:ascii="AgKhmerFreehand Light" w:hAnsi="AgKhmerFreehand Light" w:cs="AgKhmerFreehand Light"/>
-          <w:sz w:val="24"/>
-          <w:szCs w:val="24"/>
-        </w:rPr>
-        <w:t>AgKhmerFreehand</w:t>
+          <w:rFonts w:ascii="AgKhmerKhlaUI Light" w:hAnsi="AgKhmerKhlaUI Light" w:cs="AgKhmerKhlaUI Light"/>
+          <w:sz w:val="24"/>
+          <w:szCs w:val="24"/>
+        </w:rPr>
+        <w:t>AgKhmerKhlaUI</w:t>
       </w:r>
       <w:proofErr w:type="spellEnd"/>
       <w:r>
         <w:rPr>
-          <w:rFonts w:ascii="AgKhmerFreehand Light" w:hAnsi="AgKhmerFreehand Light" w:cs="AgKhmerFreehand Light"/>
+          <w:rFonts w:ascii="AgKhmerKhlaUI Light" w:hAnsi="AgKhmerKhlaUI Light" w:cs="AgKhmerKhlaUI Light"/>
           <w:sz w:val="24"/>
           <w:szCs w:val="24"/>
         </w:rPr>
@@ -4168,52 +4477,52 @@
       </w:r>
       <w:r>
         <w:rPr>
-          <w:rFonts w:ascii="AgKhmerFreehand Light" w:hAnsi="AgKhmerFreehand Light" w:cs="AgKhmerFreehand Light"/>
-          <w:sz w:val="24"/>
-          <w:szCs w:val="24"/>
-        </w:rPr>
-        <w:tab/>
-      </w:r>
-      <w:r>
-        <w:rPr>
-          <w:rFonts w:ascii="AgKhmerFreehand Light" w:hAnsi="AgKhmerFreehand Light" w:cs="AgKhmerFreehand Light"/>
-          <w:sz w:val="24"/>
-          <w:szCs w:val="24"/>
-        </w:rPr>
-        <w:tab/>
-      </w:r>
-      <w:r>
-        <w:rPr>
-          <w:rFonts w:ascii="AgKhmerFreehand Light" w:hAnsi="AgKhmerFreehand Light" w:cs="AgKhmerFreehand Light"/>
-          <w:sz w:val="24"/>
-          <w:szCs w:val="24"/>
-          <w:cs/>
-        </w:rPr>
-        <w:t>ខ្ញុំស្រលាញ់់ប្រទេសកម្ពុជា</w:t>
-      </w:r>
-      <w:r>
-        <w:rPr>
-          <w:rFonts w:ascii="AgKhmerFreehand Light" w:hAnsi="AgKhmerFreehand Light" w:cs="AgKhmerFreehand Light"/>
-          <w:sz w:val="24"/>
-          <w:szCs w:val="24"/>
-        </w:rPr>
-        <w:tab/>
-      </w:r>
-      <w:r>
-        <w:rPr>
-          <w:rFonts w:ascii="AgKhmerFreehand Light" w:hAnsi="AgKhmerFreehand Light" w:cs="AgKhmerFreehand Light"/>
-          <w:sz w:val="24"/>
-          <w:szCs w:val="24"/>
-        </w:rPr>
-        <w:tab/>
-        <w:t>1234567890</w:t>
-      </w:r>
-      <w:bookmarkEnd w:id="10"/>
-    </w:p>
-    <w:p>
-      <w:pPr>
-        <w:rPr>
-          <w:rFonts w:ascii="AgKhmerFreehand" w:hAnsi="AgKhmerFreehand" w:cs="AgKhmerFreehand"/>
+          <w:rFonts w:ascii="AgKhmerKhlaUI Light" w:hAnsi="AgKhmerKhlaUI Light" w:cs="AgKhmerKhlaUI Light"/>
+          <w:sz w:val="24"/>
+          <w:szCs w:val="24"/>
+        </w:rPr>
+        <w:tab/>
+      </w:r>
+      <w:r>
+        <w:rPr>
+          <w:rFonts w:ascii="AgKhmerKhlaUI Light" w:hAnsi="AgKhmerKhlaUI Light" w:cs="AgKhmerKhlaUI Light"/>
+          <w:sz w:val="24"/>
+          <w:szCs w:val="24"/>
+        </w:rPr>
+        <w:tab/>
+      </w:r>
+      <w:r>
+        <w:rPr>
+          <w:rFonts w:ascii="AgKhmerKhlaUI Light" w:hAnsi="AgKhmerKhlaUI Light" w:cs="AgKhmerKhlaUI Light"/>
+          <w:sz w:val="24"/>
+          <w:szCs w:val="24"/>
+          <w:cs/>
+        </w:rPr>
+        <w:t>ខ្ញុំស្រលាញ់់ប្រទេសកម្ពុជា</w:t>
+      </w:r>
+      <w:r>
+        <w:rPr>
+          <w:rFonts w:ascii="AgKhmerKhlaUI Light" w:hAnsi="AgKhmerKhlaUI Light" w:cs="AgKhmerKhlaUI Light"/>
+          <w:sz w:val="24"/>
+          <w:szCs w:val="24"/>
+        </w:rPr>
+        <w:tab/>
+      </w:r>
+      <w:r>
+        <w:rPr>
+          <w:rFonts w:ascii="AgKhmerKhlaUI Light" w:hAnsi="AgKhmerKhlaUI Light" w:cs="AgKhmerKhlaUI Light"/>
+          <w:sz w:val="24"/>
+          <w:szCs w:val="24"/>
+        </w:rPr>
+        <w:tab/>
+        <w:t>1234567890</w:t>
+      </w:r>
+      <w:bookmarkEnd w:id="13"/>
+    </w:p>
+    <w:p>
+      <w:pPr>
+        <w:rPr>
+          <w:rFonts w:ascii="AgKhmerKhlaUI" w:hAnsi="AgKhmerKhlaUI" w:cs="AgKhmerKhlaUI"/>
           <w:sz w:val="24"/>
           <w:szCs w:val="24"/>
         </w:rPr>
@@ -4221,68 +4530,68 @@
       <w:proofErr w:type="spellStart"/>
       <w:r>
         <w:rPr>
-          <w:rFonts w:ascii="AgKhmerFreehand" w:hAnsi="AgKhmerFreehand" w:cs="AgKhmerFreehand"/>
-          <w:sz w:val="24"/>
-          <w:szCs w:val="24"/>
-        </w:rPr>
-        <w:t>AgKhmerFreehand</w:t>
+          <w:rFonts w:ascii="AgKhmerKhlaUI" w:hAnsi="AgKhmerKhlaUI" w:cs="AgKhmerKhlaUI"/>
+          <w:sz w:val="24"/>
+          <w:szCs w:val="24"/>
+        </w:rPr>
+        <w:t>AgKhmerKhlaUI</w:t>
       </w:r>
       <w:proofErr w:type="spellEnd"/>
       <w:r>
         <w:rPr>
-          <w:rFonts w:ascii="AgKhmerFreehand" w:hAnsi="AgKhmerFreehand" w:cs="AgKhmerFreehand"/>
-          <w:sz w:val="24"/>
-          <w:szCs w:val="24"/>
-        </w:rPr>
-        <w:tab/>
-      </w:r>
-      <w:r>
-        <w:rPr>
-          <w:rFonts w:ascii="AgKhmerFreehand" w:hAnsi="AgKhmerFreehand" w:cs="AgKhmerFreehand"/>
-          <w:sz w:val="24"/>
-          <w:szCs w:val="24"/>
-        </w:rPr>
-        <w:tab/>
-      </w:r>
-      <w:r>
-        <w:rPr>
-          <w:rFonts w:ascii="AgKhmerFreehand" w:hAnsi="AgKhmerFreehand" w:cs="AgKhmerFreehand"/>
-          <w:sz w:val="24"/>
-          <w:szCs w:val="24"/>
-        </w:rPr>
-        <w:tab/>
-      </w:r>
-      <w:r>
-        <w:rPr>
-          <w:rFonts w:ascii="AgKhmerFreehand" w:hAnsi="AgKhmerFreehand" w:cs="AgKhmerFreehand"/>
-          <w:sz w:val="24"/>
-          <w:szCs w:val="24"/>
-          <w:cs/>
-        </w:rPr>
-        <w:t>ខ្ញុំស្រលាញ់់ប្រទេសកម្ពុជា</w:t>
-      </w:r>
-      <w:r>
-        <w:rPr>
-          <w:rFonts w:ascii="AgKhmerFreehand" w:hAnsi="AgKhmerFreehand" w:cs="AgKhmerFreehand"/>
-          <w:sz w:val="24"/>
-          <w:szCs w:val="24"/>
-        </w:rPr>
-        <w:tab/>
-      </w:r>
-      <w:r>
-        <w:rPr>
-          <w:rFonts w:ascii="AgKhmerFreehand" w:hAnsi="AgKhmerFreehand" w:cs="AgKhmerFreehand"/>
-          <w:sz w:val="24"/>
-          <w:szCs w:val="24"/>
-        </w:rPr>
-        <w:tab/>
-        <w:t>1234567890</w:t>
-      </w:r>
-    </w:p>
-    <w:p>
-      <w:pPr>
-        <w:rPr>
-          <w:rFonts w:ascii="AgKhmerFreehand" w:hAnsi="AgKhmerFreehand" w:cs="AgKhmerFreehand"/>
+          <w:rFonts w:ascii="AgKhmerKhlaUI" w:hAnsi="AgKhmerKhlaUI" w:cs="AgKhmerKhlaUI"/>
+          <w:sz w:val="24"/>
+          <w:szCs w:val="24"/>
+        </w:rPr>
+        <w:tab/>
+      </w:r>
+      <w:r>
+        <w:rPr>
+          <w:rFonts w:ascii="AgKhmerKhlaUI" w:hAnsi="AgKhmerKhlaUI" w:cs="AgKhmerKhlaUI"/>
+          <w:sz w:val="24"/>
+          <w:szCs w:val="24"/>
+        </w:rPr>
+        <w:tab/>
+      </w:r>
+      <w:r>
+        <w:rPr>
+          <w:rFonts w:ascii="AgKhmerKhlaUI" w:hAnsi="AgKhmerKhlaUI" w:cs="AgKhmerKhlaUI"/>
+          <w:sz w:val="24"/>
+          <w:szCs w:val="24"/>
+        </w:rPr>
+        <w:tab/>
+      </w:r>
+      <w:r>
+        <w:rPr>
+          <w:rFonts w:ascii="AgKhmerKhlaUI" w:hAnsi="AgKhmerKhlaUI" w:cs="AgKhmerKhlaUI"/>
+          <w:sz w:val="24"/>
+          <w:szCs w:val="24"/>
+          <w:cs/>
+        </w:rPr>
+        <w:t>ខ្ញុំស្រលាញ់់ប្រទេសកម្ពុជា</w:t>
+      </w:r>
+      <w:r>
+        <w:rPr>
+          <w:rFonts w:ascii="AgKhmerKhlaUI" w:hAnsi="AgKhmerKhlaUI" w:cs="AgKhmerKhlaUI"/>
+          <w:sz w:val="24"/>
+          <w:szCs w:val="24"/>
+        </w:rPr>
+        <w:tab/>
+      </w:r>
+      <w:r>
+        <w:rPr>
+          <w:rFonts w:ascii="AgKhmerKhlaUI" w:hAnsi="AgKhmerKhlaUI" w:cs="AgKhmerKhlaUI"/>
+          <w:sz w:val="24"/>
+          <w:szCs w:val="24"/>
+        </w:rPr>
+        <w:tab/>
+        <w:t>1234567890</w:t>
+      </w:r>
+    </w:p>
+    <w:p>
+      <w:pPr>
+        <w:rPr>
+          <w:rFonts w:ascii="AgKhmerKhlaUI" w:hAnsi="AgKhmerKhlaUI" w:cs="AgKhmerKhlaUI"/>
           <w:b/>
           <w:bCs/>
           <w:sz w:val="24"/>
@@ -4293,18 +4602,18 @@
       <w:proofErr w:type="spellStart"/>
       <w:r>
         <w:rPr>
-          <w:rFonts w:ascii="AgKhmerFreehand" w:hAnsi="AgKhmerFreehand" w:cs="AgKhmerFreehand"/>
-          <w:b/>
-          <w:bCs/>
-          <w:sz w:val="24"/>
-          <w:szCs w:val="24"/>
-        </w:rPr>
-        <w:t>AgKhmerFreehand</w:t>
+          <w:rFonts w:ascii="AgKhmerKhlaUI" w:hAnsi="AgKhmerKhlaUI" w:cs="AgKhmerKhlaUI"/>
+          <w:b/>
+          <w:bCs/>
+          <w:sz w:val="24"/>
+          <w:szCs w:val="24"/>
+        </w:rPr>
+        <w:t>AgKhmerKhlaUI</w:t>
       </w:r>
       <w:proofErr w:type="spellEnd"/>
       <w:r>
         <w:rPr>
-          <w:rFonts w:ascii="AgKhmerFreehand" w:hAnsi="AgKhmerFreehand" w:cs="AgKhmerFreehand"/>
+          <w:rFonts w:ascii="AgKhmerKhlaUI" w:hAnsi="AgKhmerKhlaUI" w:cs="AgKhmerKhlaUI"/>
           <w:b/>
           <w:bCs/>
           <w:sz w:val="24"/>
@@ -4314,61 +4623,61 @@
       </w:r>
       <w:r>
         <w:rPr>
-          <w:rFonts w:ascii="AgKhmerFreehand" w:hAnsi="AgKhmerFreehand" w:cs="AgKhmerFreehand"/>
-          <w:b/>
-          <w:bCs/>
-          <w:sz w:val="24"/>
-          <w:szCs w:val="24"/>
-        </w:rPr>
-        <w:tab/>
-      </w:r>
-      <w:r>
-        <w:rPr>
-          <w:rFonts w:ascii="AgKhmerFreehand" w:hAnsi="AgKhmerFreehand" w:cs="AgKhmerFreehand"/>
-          <w:b/>
-          <w:bCs/>
-          <w:sz w:val="24"/>
-          <w:szCs w:val="24"/>
-        </w:rPr>
-        <w:tab/>
-      </w:r>
-      <w:r>
-        <w:rPr>
-          <w:rFonts w:ascii="AgKhmerFreehand" w:hAnsi="AgKhmerFreehand" w:cs="AgKhmerFreehand"/>
-          <w:b/>
-          <w:bCs/>
-          <w:sz w:val="24"/>
-          <w:szCs w:val="24"/>
-          <w:cs/>
-        </w:rPr>
-        <w:t>ខ្ញុំស្រលាញ់់ប្រទេសកម្ពុជា</w:t>
-      </w:r>
-      <w:r>
-        <w:rPr>
-          <w:rFonts w:ascii="AgKhmerFreehand" w:hAnsi="AgKhmerFreehand" w:cs="AgKhmerFreehand"/>
-          <w:b/>
-          <w:bCs/>
-          <w:sz w:val="24"/>
-          <w:szCs w:val="24"/>
-        </w:rPr>
-        <w:tab/>
-      </w:r>
-      <w:r>
-        <w:rPr>
-          <w:rFonts w:ascii="AgKhmerFreehand" w:hAnsi="AgKhmerFreehand" w:cs="AgKhmerFreehand"/>
-          <w:b/>
-          <w:bCs/>
-          <w:sz w:val="24"/>
-          <w:szCs w:val="24"/>
-        </w:rPr>
-        <w:tab/>
-        <w:t>1234567890</w:t>
-      </w:r>
-    </w:p>
-    <w:p>
-      <w:pPr>
-        <w:rPr>
-          <w:rFonts w:ascii="AgKhmerFreehand-NumKh" w:hAnsi="AgKhmerFreehand-NumKh" w:cs="AgKhmerFreehand-NumKh"/>
+          <w:rFonts w:ascii="AgKhmerKhlaUI" w:hAnsi="AgKhmerKhlaUI" w:cs="AgKhmerKhlaUI"/>
+          <w:b/>
+          <w:bCs/>
+          <w:sz w:val="24"/>
+          <w:szCs w:val="24"/>
+        </w:rPr>
+        <w:tab/>
+      </w:r>
+      <w:r>
+        <w:rPr>
+          <w:rFonts w:ascii="AgKhmerKhlaUI" w:hAnsi="AgKhmerKhlaUI" w:cs="AgKhmerKhlaUI"/>
+          <w:b/>
+          <w:bCs/>
+          <w:sz w:val="24"/>
+          <w:szCs w:val="24"/>
+        </w:rPr>
+        <w:tab/>
+      </w:r>
+      <w:r>
+        <w:rPr>
+          <w:rFonts w:ascii="AgKhmerKhlaUI" w:hAnsi="AgKhmerKhlaUI" w:cs="AgKhmerKhlaUI"/>
+          <w:b/>
+          <w:bCs/>
+          <w:sz w:val="24"/>
+          <w:szCs w:val="24"/>
+          <w:cs/>
+        </w:rPr>
+        <w:t>ខ្ញុំស្រលាញ់់ប្រទេសកម្ពុជា</w:t>
+      </w:r>
+      <w:r>
+        <w:rPr>
+          <w:rFonts w:ascii="AgKhmerKhlaUI" w:hAnsi="AgKhmerKhlaUI" w:cs="AgKhmerKhlaUI"/>
+          <w:b/>
+          <w:bCs/>
+          <w:sz w:val="24"/>
+          <w:szCs w:val="24"/>
+        </w:rPr>
+        <w:tab/>
+      </w:r>
+      <w:r>
+        <w:rPr>
+          <w:rFonts w:ascii="AgKhmerKhlaUI" w:hAnsi="AgKhmerKhlaUI" w:cs="AgKhmerKhlaUI"/>
+          <w:b/>
+          <w:bCs/>
+          <w:sz w:val="24"/>
+          <w:szCs w:val="24"/>
+        </w:rPr>
+        <w:tab/>
+        <w:t>1234567890</w:t>
+      </w:r>
+    </w:p>
+    <w:p>
+      <w:pPr>
+        <w:rPr>
+          <w:rFonts w:ascii="AgKhmerKhlaUI-NumKh" w:hAnsi="AgKhmerKhlaUI-NumKh" w:cs="AgKhmerKhlaUI-NumKh"/>
           <w:color w:val="2F5496" w:themeColor="accent1" w:themeShade="BF"/>
           <w:sz w:val="24"/>
           <w:szCs w:val="24"/>
@@ -4377,75 +4686,424 @@
       <w:proofErr w:type="spellStart"/>
       <w:r>
         <w:rPr>
-          <w:rFonts w:ascii="AgKhmerFreehand-NumKh" w:hAnsi="AgKhmerFreehand-NumKh" w:cs="AgKhmerFreehand-NumKh"/>
-          <w:color w:val="2F5496" w:themeColor="accent1" w:themeShade="BF"/>
-          <w:sz w:val="24"/>
-          <w:szCs w:val="24"/>
-        </w:rPr>
-        <w:t>AgKhmerFreehand-NumKh</w:t>
+          <w:rFonts w:ascii="AgKhmerKhlaUI-NumKh" w:hAnsi="AgKhmerKhlaUI-NumKh" w:cs="AgKhmerKhlaUI-NumKh"/>
+          <w:color w:val="2F5496" w:themeColor="accent1" w:themeShade="BF"/>
+          <w:sz w:val="24"/>
+          <w:szCs w:val="24"/>
+        </w:rPr>
+        <w:t>AgKhmerKhlaUI-NumKh</w:t>
       </w:r>
       <w:proofErr w:type="spellEnd"/>
       <w:r>
         <w:rPr>
-          <w:rFonts w:ascii="AgKhmerFreehand-NumKh" w:hAnsi="AgKhmerFreehand-NumKh" w:cs="AgKhmerFreehand-NumKh"/>
-          <w:color w:val="2F5496" w:themeColor="accent1" w:themeShade="BF"/>
-          <w:sz w:val="24"/>
-          <w:szCs w:val="24"/>
-        </w:rPr>
-        <w:tab/>
-      </w:r>
-      <w:r>
-        <w:rPr>
-          <w:rFonts w:ascii="AgKhmerFreehand-NumKh" w:hAnsi="AgKhmerFreehand-NumKh" w:cs="AgKhmerFreehand-NumKh"/>
-          <w:color w:val="2F5496" w:themeColor="accent1" w:themeShade="BF"/>
-          <w:sz w:val="24"/>
-          <w:szCs w:val="24"/>
-          <w:cs/>
-        </w:rPr>
-        <w:t>ខ្ញុំស្រលាញ់់ប្រទេសកម្ពុជា</w:t>
-      </w:r>
-      <w:r>
-        <w:rPr>
-          <w:rFonts w:ascii="AgKhmerFreehand-NumKh" w:hAnsi="AgKhmerFreehand-NumKh" w:cs="AgKhmerFreehand-NumKh"/>
-          <w:color w:val="2F5496" w:themeColor="accent1" w:themeShade="BF"/>
-          <w:sz w:val="24"/>
-          <w:szCs w:val="24"/>
-        </w:rPr>
-        <w:tab/>
-      </w:r>
-      <w:r>
-        <w:rPr>
-          <w:rFonts w:ascii="AgKhmerFreehand-NumKh" w:hAnsi="AgKhmerFreehand-NumKh" w:cs="AgKhmerFreehand-NumKh"/>
-          <w:color w:val="2F5496" w:themeColor="accent1" w:themeShade="BF"/>
-          <w:sz w:val="24"/>
-          <w:szCs w:val="24"/>
-        </w:rPr>
-        <w:tab/>
-        <w:t>1234567890</w:t>
-      </w:r>
-    </w:p>
-    <w:p>
-      <w:pPr>
-        <w:rPr>
-          <w:rFonts w:ascii="AgKhmerKhlaUI Light" w:hAnsi="AgKhmerKhlaUI Light" w:cs="AgKhmerKhlaUI Light"/>
-          <w:sz w:val="24"/>
-          <w:szCs w:val="24"/>
-        </w:rPr>
-      </w:pPr>
-      <w:bookmarkStart w:id="11" w:name="_Hlk161651467"/>
+          <w:rFonts w:ascii="AgKhmerKhlaUI-NumKh" w:hAnsi="AgKhmerKhlaUI-NumKh" w:cs="AgKhmerKhlaUI-NumKh"/>
+          <w:color w:val="2F5496" w:themeColor="accent1" w:themeShade="BF"/>
+          <w:sz w:val="24"/>
+          <w:szCs w:val="24"/>
+        </w:rPr>
+        <w:tab/>
+      </w:r>
+      <w:r>
+        <w:rPr>
+          <w:rFonts w:ascii="AgKhmerKhlaUI-NumKh" w:hAnsi="AgKhmerKhlaUI-NumKh" w:cs="AgKhmerKhlaUI-NumKh"/>
+          <w:color w:val="2F5496" w:themeColor="accent1" w:themeShade="BF"/>
+          <w:sz w:val="24"/>
+          <w:szCs w:val="24"/>
+        </w:rPr>
+        <w:tab/>
+      </w:r>
+      <w:r>
+        <w:rPr>
+          <w:rFonts w:ascii="AgKhmerKhlaUI-NumKh" w:hAnsi="AgKhmerKhlaUI-NumKh" w:cs="AgKhmerKhlaUI-NumKh"/>
+          <w:color w:val="2F5496" w:themeColor="accent1" w:themeShade="BF"/>
+          <w:sz w:val="24"/>
+          <w:szCs w:val="24"/>
+          <w:cs/>
+        </w:rPr>
+        <w:t>ខ្ញុំស្រលាញ់់ប្រទេសកម្ពុជា</w:t>
+      </w:r>
+      <w:r>
+        <w:rPr>
+          <w:rFonts w:ascii="AgKhmerKhlaUI-NumKh" w:hAnsi="AgKhmerKhlaUI-NumKh" w:cs="AgKhmerKhlaUI-NumKh"/>
+          <w:color w:val="2F5496" w:themeColor="accent1" w:themeShade="BF"/>
+          <w:sz w:val="24"/>
+          <w:szCs w:val="24"/>
+        </w:rPr>
+        <w:tab/>
+      </w:r>
+      <w:r>
+        <w:rPr>
+          <w:rFonts w:ascii="AgKhmerKhlaUI-NumKh" w:hAnsi="AgKhmerKhlaUI-NumKh" w:cs="AgKhmerKhlaUI-NumKh"/>
+          <w:color w:val="2F5496" w:themeColor="accent1" w:themeShade="BF"/>
+          <w:sz w:val="24"/>
+          <w:szCs w:val="24"/>
+        </w:rPr>
+        <w:tab/>
+        <w:t>1234567890</w:t>
+      </w:r>
+    </w:p>
+    <w:p>
+      <w:pPr>
+        <w:rPr>
+          <w:rFonts w:ascii="AgKhmerMoulUI Light" w:hAnsi="AgKhmerMoulUI Light" w:cs="AgKhmerMoulUI Light"/>
+          <w:sz w:val="24"/>
+          <w:szCs w:val="24"/>
+        </w:rPr>
+      </w:pPr>
       <w:proofErr w:type="spellStart"/>
       <w:r>
         <w:rPr>
-          <w:rFonts w:ascii="AgKhmerKhlaUI Light" w:hAnsi="AgKhmerKhlaUI Light" w:cs="AgKhmerKhlaUI Light"/>
-          <w:sz w:val="24"/>
-          <w:szCs w:val="24"/>
-        </w:rPr>
-        <w:t>AgKhmerKhlaUI</w:t>
+          <w:rFonts w:ascii="AgKhmerMoulUI Light" w:hAnsi="AgKhmerMoulUI Light" w:cs="AgKhmerMoulUI Light"/>
+          <w:sz w:val="24"/>
+          <w:szCs w:val="24"/>
+        </w:rPr>
+        <w:t>AgKhmerMoulUI</w:t>
       </w:r>
       <w:proofErr w:type="spellEnd"/>
       <w:r>
         <w:rPr>
-          <w:rFonts w:ascii="AgKhmerKhlaUI Light" w:hAnsi="AgKhmerKhlaUI Light" w:cs="AgKhmerKhlaUI Light"/>
+          <w:rFonts w:ascii="AgKhmerMoulUI Light" w:hAnsi="AgKhmerMoulUI Light" w:cs="AgKhmerMoulUI Light"/>
+          <w:sz w:val="24"/>
+          <w:szCs w:val="24"/>
+        </w:rPr>
+        <w:t xml:space="preserve"> </w:t>
+      </w:r>
+      <w:r>
+        <w:rPr>
+          <w:rFonts w:ascii="AgKhmerMoulUI Light" w:hAnsi="AgKhmerMoulUI Light" w:cs="AgKhmerMoulUI Light"/>
+          <w:sz w:val="24"/>
+          <w:szCs w:val="24"/>
+        </w:rPr>
+        <w:t>Light</w:t>
+      </w:r>
+      <w:r>
+        <w:rPr>
+          <w:rFonts w:ascii="AgKhmerMoulUI Light" w:hAnsi="AgKhmerMoulUI Light" w:cs="AgKhmerMoulUI Light"/>
+          <w:sz w:val="24"/>
+          <w:szCs w:val="24"/>
+        </w:rPr>
+        <w:tab/>
+      </w:r>
+      <w:r>
+        <w:rPr>
+          <w:rFonts w:ascii="AgKhmerMoulUI Light" w:hAnsi="AgKhmerMoulUI Light" w:cs="AgKhmerMoulUI Light"/>
+          <w:sz w:val="24"/>
+          <w:szCs w:val="24"/>
+        </w:rPr>
+        <w:tab/>
+      </w:r>
+      <w:r>
+        <w:rPr>
+          <w:rFonts w:ascii="AgKhmerMoulUI Light" w:hAnsi="AgKhmerMoulUI Light" w:cs="AgKhmerMoulUI Light"/>
+          <w:sz w:val="24"/>
+          <w:szCs w:val="24"/>
+          <w:cs/>
+        </w:rPr>
+        <w:t>ខ្ញុំស្រលាញ់់ប្រទេសកម្ពុជា</w:t>
+      </w:r>
+      <w:r>
+        <w:rPr>
+          <w:rFonts w:ascii="AgKhmerMoulUI Light" w:hAnsi="AgKhmerMoulUI Light" w:cs="AgKhmerMoulUI Light"/>
+          <w:sz w:val="24"/>
+          <w:szCs w:val="24"/>
+        </w:rPr>
+        <w:tab/>
+      </w:r>
+      <w:r>
+        <w:rPr>
+          <w:rFonts w:ascii="AgKhmerMoulUI Light" w:hAnsi="AgKhmerMoulUI Light" w:cs="AgKhmerMoulUI Light"/>
+          <w:sz w:val="24"/>
+          <w:szCs w:val="24"/>
+        </w:rPr>
+        <w:tab/>
+      </w:r>
+      <w:r>
+        <w:rPr>
+          <w:rFonts w:ascii="AgKhmerMoulUI Light" w:hAnsi="AgKhmerMoulUI Light" w:cs="AgKhmerMoulUI Light"/>
+          <w:sz w:val="24"/>
+          <w:szCs w:val="24"/>
+        </w:rPr>
+        <w:tab/>
+      </w:r>
+      <w:r>
+        <w:rPr>
+          <w:rFonts w:ascii="AgKhmerMoulUI Light" w:hAnsi="AgKhmerMoulUI Light" w:cs="AgKhmerMoulUI Light"/>
+          <w:sz w:val="24"/>
+          <w:szCs w:val="24"/>
+        </w:rPr>
+        <w:t>1234567890</w:t>
+      </w:r>
+    </w:p>
+    <w:p>
+      <w:pPr>
+        <w:rPr>
+          <w:rFonts w:ascii="AgKhmerMoulUI" w:hAnsi="AgKhmerMoulUI" w:cs="AgKhmerMoulUI"/>
+          <w:sz w:val="24"/>
+          <w:szCs w:val="24"/>
+        </w:rPr>
+      </w:pPr>
+      <w:proofErr w:type="spellStart"/>
+      <w:r>
+        <w:rPr>
+          <w:rFonts w:ascii="AgKhmerMoulUI" w:hAnsi="AgKhmerMoulUI" w:cs="AgKhmerMoulUI"/>
+          <w:sz w:val="24"/>
+          <w:szCs w:val="24"/>
+        </w:rPr>
+        <w:t>AgKhmerMoulUI</w:t>
+      </w:r>
+      <w:proofErr w:type="spellEnd"/>
+      <w:r>
+        <w:rPr>
+          <w:rFonts w:ascii="AgKhmerMoulUI" w:hAnsi="AgKhmerMoulUI" w:cs="AgKhmerMoulUI"/>
+          <w:sz w:val="24"/>
+          <w:szCs w:val="24"/>
+        </w:rPr>
+        <w:tab/>
+      </w:r>
+      <w:r>
+        <w:rPr>
+          <w:rFonts w:ascii="AgKhmerMoulUI" w:hAnsi="AgKhmerMoulUI" w:cs="AgKhmerMoulUI"/>
+          <w:sz w:val="24"/>
+          <w:szCs w:val="24"/>
+        </w:rPr>
+        <w:tab/>
+      </w:r>
+      <w:r>
+        <w:rPr>
+          <w:rFonts w:ascii="AgKhmerMoulUI" w:hAnsi="AgKhmerMoulUI" w:cs="AgKhmerMoulUI"/>
+          <w:sz w:val="24"/>
+          <w:szCs w:val="24"/>
+        </w:rPr>
+        <w:tab/>
+      </w:r>
+      <w:r>
+        <w:rPr>
+          <w:rFonts w:ascii="AgKhmerMoulUI" w:hAnsi="AgKhmerMoulUI" w:cs="AgKhmerMoulUI"/>
+          <w:sz w:val="24"/>
+          <w:szCs w:val="24"/>
+          <w:cs/>
+        </w:rPr>
+        <w:t>ខ្ញុំស្រលាញ់់ប្រទេសកម្ពុជា</w:t>
+      </w:r>
+      <w:r>
+        <w:rPr>
+          <w:rFonts w:ascii="AgKhmerMoulUI" w:hAnsi="AgKhmerMoulUI" w:cs="AgKhmerMoulUI"/>
+          <w:sz w:val="24"/>
+          <w:szCs w:val="24"/>
+        </w:rPr>
+        <w:tab/>
+      </w:r>
+      <w:r>
+        <w:rPr>
+          <w:rFonts w:ascii="AgKhmerMoulUI" w:hAnsi="AgKhmerMoulUI" w:cs="AgKhmerMoulUI"/>
+          <w:sz w:val="24"/>
+          <w:szCs w:val="24"/>
+        </w:rPr>
+        <w:tab/>
+      </w:r>
+      <w:r>
+        <w:rPr>
+          <w:rFonts w:ascii="AgKhmerMoulUI" w:hAnsi="AgKhmerMoulUI" w:cs="AgKhmerMoulUI"/>
+          <w:sz w:val="24"/>
+          <w:szCs w:val="24"/>
+        </w:rPr>
+        <w:tab/>
+      </w:r>
+      <w:r>
+        <w:rPr>
+          <w:rFonts w:ascii="AgKhmerMoulUI" w:hAnsi="AgKhmerMoulUI" w:cs="AgKhmerMoulUI"/>
+          <w:sz w:val="24"/>
+          <w:szCs w:val="24"/>
+        </w:rPr>
+        <w:t>1234567890</w:t>
+      </w:r>
+    </w:p>
+    <w:p>
+      <w:pPr>
+        <w:rPr>
+          <w:rFonts w:ascii="AgKhmerMoulUI" w:hAnsi="AgKhmerMoulUI" w:cs="AgKhmerMoulUI"/>
+          <w:b/>
+          <w:bCs/>
+          <w:sz w:val="24"/>
+          <w:szCs w:val="24"/>
+          <w:cs/>
+        </w:rPr>
+      </w:pPr>
+      <w:proofErr w:type="spellStart"/>
+      <w:r>
+        <w:rPr>
+          <w:rFonts w:ascii="AgKhmerMoulUI" w:hAnsi="AgKhmerMoulUI" w:cs="AgKhmerMoulUI"/>
+          <w:b/>
+          <w:bCs/>
+          <w:sz w:val="24"/>
+          <w:szCs w:val="24"/>
+        </w:rPr>
+        <w:t>AgKhmerMoulUIBold</w:t>
+      </w:r>
+      <w:proofErr w:type="spellEnd"/>
+      <w:r>
+        <w:rPr>
+          <w:rFonts w:ascii="AgKhmerMoulUI" w:hAnsi="AgKhmerMoulUI" w:cs="AgKhmerMoulUI"/>
+          <w:b/>
+          <w:bCs/>
+          <w:sz w:val="24"/>
+          <w:szCs w:val="24"/>
+        </w:rPr>
+        <w:tab/>
+      </w:r>
+      <w:r>
+        <w:rPr>
+          <w:rFonts w:ascii="AgKhmerMoulUI" w:hAnsi="AgKhmerMoulUI" w:cs="AgKhmerMoulUI"/>
+          <w:b/>
+          <w:bCs/>
+          <w:sz w:val="24"/>
+          <w:szCs w:val="24"/>
+        </w:rPr>
+        <w:tab/>
+      </w:r>
+      <w:r>
+        <w:rPr>
+          <w:rFonts w:ascii="AgKhmerMoulUI" w:hAnsi="AgKhmerMoulUI" w:cs="AgKhmerMoulUI"/>
+          <w:b/>
+          <w:bCs/>
+          <w:sz w:val="24"/>
+          <w:szCs w:val="24"/>
+          <w:cs/>
+        </w:rPr>
+        <w:t>ខ្ញុំស្រលាញ់់ប្រទេសកម្ពុជា</w:t>
+      </w:r>
+      <w:r>
+        <w:rPr>
+          <w:rFonts w:ascii="AgKhmerMoulUI" w:hAnsi="AgKhmerMoulUI" w:cs="AgKhmerMoulUI"/>
+          <w:b/>
+          <w:bCs/>
+          <w:sz w:val="24"/>
+          <w:szCs w:val="24"/>
+        </w:rPr>
+        <w:tab/>
+      </w:r>
+      <w:r>
+        <w:rPr>
+          <w:rFonts w:ascii="AgKhmerMoulUI" w:hAnsi="AgKhmerMoulUI" w:cs="AgKhmerMoulUI"/>
+          <w:b/>
+          <w:bCs/>
+          <w:sz w:val="24"/>
+          <w:szCs w:val="24"/>
+        </w:rPr>
+        <w:tab/>
+      </w:r>
+      <w:r>
+        <w:rPr>
+          <w:rFonts w:ascii="AgKhmerMoulUI" w:hAnsi="AgKhmerMoulUI" w:cs="AgKhmerMoulUI"/>
+          <w:b/>
+          <w:bCs/>
+          <w:sz w:val="24"/>
+          <w:szCs w:val="24"/>
+        </w:rPr>
+        <w:tab/>
+        <w:t>1234567890</w:t>
+      </w:r>
+    </w:p>
+    <w:p>
+      <w:pPr>
+        <w:rPr>
+          <w:rFonts w:ascii="AgKhmerMoulUI-NumKh" w:hAnsi="AgKhmerMoulUI-NumKh" w:cs="AgKhmerMoulUI-NumKh"/>
+          <w:color w:val="2F5496" w:themeColor="accent1" w:themeShade="BF"/>
+          <w:sz w:val="24"/>
+          <w:szCs w:val="24"/>
+        </w:rPr>
+      </w:pPr>
+      <w:proofErr w:type="spellStart"/>
+      <w:r>
+        <w:rPr>
+          <w:rFonts w:ascii="AgKhmerMoulUI-NumKh" w:hAnsi="AgKhmerMoulUI-NumKh" w:cs="AgKhmerMoulUI-NumKh"/>
+          <w:color w:val="2F5496" w:themeColor="accent1" w:themeShade="BF"/>
+          <w:sz w:val="24"/>
+          <w:szCs w:val="24"/>
+        </w:rPr>
+        <w:t>AgKhmerMoulUI-NumKh</w:t>
+      </w:r>
+      <w:proofErr w:type="spellEnd"/>
+      <w:r>
+        <w:rPr>
+          <w:rFonts w:ascii="AgKhmerMoulUI-NumKh" w:hAnsi="AgKhmerMoulUI-NumKh" w:cs="AgKhmerMoulUI-NumKh"/>
+          <w:color w:val="2F5496" w:themeColor="accent1" w:themeShade="BF"/>
+          <w:sz w:val="24"/>
+          <w:szCs w:val="24"/>
+        </w:rPr>
+        <w:tab/>
+      </w:r>
+      <w:r>
+        <w:rPr>
+          <w:rFonts w:ascii="AgKhmerMoulUI-NumKh" w:hAnsi="AgKhmerMoulUI-NumKh" w:cs="AgKhmerMoulUI-NumKh"/>
+          <w:color w:val="2F5496" w:themeColor="accent1" w:themeShade="BF"/>
+          <w:sz w:val="24"/>
+          <w:szCs w:val="24"/>
+        </w:rPr>
+        <w:tab/>
+      </w:r>
+      <w:r>
+        <w:rPr>
+          <w:rFonts w:ascii="AgKhmerMoulUI-NumKh" w:hAnsi="AgKhmerMoulUI-NumKh" w:cs="AgKhmerMoulUI-NumKh"/>
+          <w:color w:val="2F5496" w:themeColor="accent1" w:themeShade="BF"/>
+          <w:sz w:val="24"/>
+          <w:szCs w:val="24"/>
+          <w:cs/>
+        </w:rPr>
+        <w:t>ខ្ញុំស្រលាញ់់ប្រទេសកម្ពុជា</w:t>
+      </w:r>
+      <w:r>
+        <w:rPr>
+          <w:rFonts w:ascii="AgKhmerMoulUI-NumKh" w:hAnsi="AgKhmerMoulUI-NumKh" w:cs="AgKhmerMoulUI-NumKh"/>
+          <w:color w:val="2F5496" w:themeColor="accent1" w:themeShade="BF"/>
+          <w:sz w:val="24"/>
+          <w:szCs w:val="24"/>
+        </w:rPr>
+        <w:tab/>
+      </w:r>
+      <w:r>
+        <w:rPr>
+          <w:rFonts w:ascii="AgKhmerMoulUI-NumKh" w:hAnsi="AgKhmerMoulUI-NumKh" w:cs="AgKhmerMoulUI-NumKh"/>
+          <w:color w:val="2F5496" w:themeColor="accent1" w:themeShade="BF"/>
+          <w:sz w:val="24"/>
+          <w:szCs w:val="24"/>
+        </w:rPr>
+        <w:tab/>
+      </w:r>
+      <w:r>
+        <w:rPr>
+          <w:rFonts w:ascii="AgKhmerMoulUI-NumKh" w:hAnsi="AgKhmerMoulUI-NumKh" w:cs="AgKhmerMoulUI-NumKh"/>
+          <w:color w:val="2F5496" w:themeColor="accent1" w:themeShade="BF"/>
+          <w:sz w:val="24"/>
+          <w:szCs w:val="24"/>
+        </w:rPr>
+        <w:tab/>
+        <w:t>1234567890</w:t>
+      </w:r>
+    </w:p>
+    <w:p>
+      <w:pPr>
+        <w:rPr>
+          <w:rFonts w:ascii="AgKhmerMN Light" w:hAnsi="AgKhmerMN Light" w:cs="AgKhmerMN Light"/>
+          <w:sz w:val="24"/>
+          <w:szCs w:val="24"/>
+        </w:rPr>
+      </w:pPr>
+      <w:bookmarkStart w:id="14" w:name="_Hlk161651526"/>
+      <w:bookmarkStart w:id="15" w:name="_Hlk161651559"/>
+      <w:proofErr w:type="spellStart"/>
+      <w:r>
+        <w:rPr>
+          <w:rFonts w:ascii="AgKhmerMN Light" w:hAnsi="AgKhmerMN Light" w:cs="AgKhmerMN Light"/>
+          <w:sz w:val="24"/>
+          <w:szCs w:val="24"/>
+        </w:rPr>
+        <w:t>AgKhmerMN</w:t>
+      </w:r>
+      <w:proofErr w:type="spellEnd"/>
+      <w:r>
+        <w:rPr>
+          <w:rFonts w:ascii="AgKhmerMN Light" w:hAnsi="AgKhmerMN Light" w:cs="AgKhmerMN Light"/>
           <w:sz w:val="24"/>
           <w:szCs w:val="24"/>
         </w:rPr>
@@ -4453,52 +5111,60 @@
       </w:r>
       <w:r>
         <w:rPr>
-          <w:rFonts w:ascii="AgKhmerKhlaUI Light" w:hAnsi="AgKhmerKhlaUI Light" w:cs="AgKhmerKhlaUI Light"/>
-          <w:sz w:val="24"/>
-          <w:szCs w:val="24"/>
-        </w:rPr>
-        <w:tab/>
-      </w:r>
-      <w:r>
-        <w:rPr>
-          <w:rFonts w:ascii="AgKhmerKhlaUI Light" w:hAnsi="AgKhmerKhlaUI Light" w:cs="AgKhmerKhlaUI Light"/>
-          <w:sz w:val="24"/>
-          <w:szCs w:val="24"/>
-        </w:rPr>
-        <w:tab/>
-      </w:r>
-      <w:r>
-        <w:rPr>
-          <w:rFonts w:ascii="AgKhmerKhlaUI Light" w:hAnsi="AgKhmerKhlaUI Light" w:cs="AgKhmerKhlaUI Light"/>
-          <w:sz w:val="24"/>
-          <w:szCs w:val="24"/>
-          <w:cs/>
-        </w:rPr>
-        <w:t>ខ្ញុំស្រលាញ់់ប្រទេសកម្ពុជា</w:t>
-      </w:r>
-      <w:r>
-        <w:rPr>
-          <w:rFonts w:ascii="AgKhmerKhlaUI Light" w:hAnsi="AgKhmerKhlaUI Light" w:cs="AgKhmerKhlaUI Light"/>
-          <w:sz w:val="24"/>
-          <w:szCs w:val="24"/>
-        </w:rPr>
-        <w:tab/>
-      </w:r>
-      <w:r>
-        <w:rPr>
-          <w:rFonts w:ascii="AgKhmerKhlaUI Light" w:hAnsi="AgKhmerKhlaUI Light" w:cs="AgKhmerKhlaUI Light"/>
-          <w:sz w:val="24"/>
-          <w:szCs w:val="24"/>
-        </w:rPr>
-        <w:tab/>
-        <w:t>1234567890</w:t>
-      </w:r>
-      <w:bookmarkEnd w:id="11"/>
-    </w:p>
-    <w:p>
-      <w:pPr>
-        <w:rPr>
-          <w:rFonts w:ascii="AgKhmerKhlaUI" w:hAnsi="AgKhmerKhlaUI" w:cs="AgKhmerKhlaUI"/>
+          <w:rFonts w:ascii="AgKhmerMN Light" w:hAnsi="AgKhmerMN Light" w:cs="AgKhmerMN Light"/>
+          <w:sz w:val="24"/>
+          <w:szCs w:val="24"/>
+        </w:rPr>
+        <w:tab/>
+      </w:r>
+      <w:r>
+        <w:rPr>
+          <w:rFonts w:ascii="AgKhmerMN Light" w:hAnsi="AgKhmerMN Light" w:cs="AgKhmerMN Light"/>
+          <w:sz w:val="24"/>
+          <w:szCs w:val="24"/>
+        </w:rPr>
+        <w:tab/>
+      </w:r>
+      <w:r>
+        <w:rPr>
+          <w:rFonts w:ascii="AgKhmerMN Light" w:hAnsi="AgKhmerMN Light" w:cs="AgKhmerMN Light"/>
+          <w:sz w:val="24"/>
+          <w:szCs w:val="24"/>
+        </w:rPr>
+        <w:tab/>
+      </w:r>
+      <w:r>
+        <w:rPr>
+          <w:rFonts w:ascii="AgKhmerMN Light" w:hAnsi="AgKhmerMN Light" w:cs="AgKhmerMN Light"/>
+          <w:sz w:val="24"/>
+          <w:szCs w:val="24"/>
+          <w:cs/>
+        </w:rPr>
+        <w:t>ខ្ញុំស្រលាញ់់ប្រទេសកម្ពុជា</w:t>
+      </w:r>
+      <w:r>
+        <w:rPr>
+          <w:rFonts w:ascii="AgKhmerMN Light" w:hAnsi="AgKhmerMN Light" w:cs="AgKhmerMN Light"/>
+          <w:sz w:val="24"/>
+          <w:szCs w:val="24"/>
+        </w:rPr>
+        <w:tab/>
+      </w:r>
+      <w:r>
+        <w:rPr>
+          <w:rFonts w:ascii="AgKhmerMN Light" w:hAnsi="AgKhmerMN Light" w:cs="AgKhmerMN Light"/>
+          <w:sz w:val="24"/>
+          <w:szCs w:val="24"/>
+        </w:rPr>
+        <w:tab/>
+        <w:t>1234567890</w:t>
+      </w:r>
+      <w:bookmarkEnd w:id="14"/>
+    </w:p>
+    <w:p>
+      <w:pPr>
+        <w:rPr>
+          <w:rFonts w:ascii="AgKhmerMN" w:hAnsi="AgKhmerMN" w:cs="AgKhmerMN"/>
           <w:sz w:val="24"/>
           <w:szCs w:val="24"/>
         </w:rPr>
@@ -4506,68 +5172,68 @@
       <w:proofErr w:type="spellStart"/>
       <w:r>
         <w:rPr>
-          <w:rFonts w:ascii="AgKhmerKhlaUI" w:hAnsi="AgKhmerKhlaUI" w:cs="AgKhmerKhlaUI"/>
-          <w:sz w:val="24"/>
-          <w:szCs w:val="24"/>
-        </w:rPr>
-        <w:t>AgKhmerKhlaUI</w:t>
+          <w:rFonts w:ascii="AgKhmerMN" w:hAnsi="AgKhmerMN" w:cs="AgKhmerMN"/>
+          <w:sz w:val="24"/>
+          <w:szCs w:val="24"/>
+        </w:rPr>
+        <w:t>AgKhmerMN</w:t>
       </w:r>
       <w:proofErr w:type="spellEnd"/>
       <w:r>
         <w:rPr>
-          <w:rFonts w:ascii="AgKhmerKhlaUI" w:hAnsi="AgKhmerKhlaUI" w:cs="AgKhmerKhlaUI"/>
-          <w:sz w:val="24"/>
-          <w:szCs w:val="24"/>
-        </w:rPr>
-        <w:tab/>
-      </w:r>
-      <w:r>
-        <w:rPr>
-          <w:rFonts w:ascii="AgKhmerKhlaUI" w:hAnsi="AgKhmerKhlaUI" w:cs="AgKhmerKhlaUI"/>
-          <w:sz w:val="24"/>
-          <w:szCs w:val="24"/>
-        </w:rPr>
-        <w:tab/>
-      </w:r>
-      <w:r>
-        <w:rPr>
-          <w:rFonts w:ascii="AgKhmerKhlaUI" w:hAnsi="AgKhmerKhlaUI" w:cs="AgKhmerKhlaUI"/>
-          <w:sz w:val="24"/>
-          <w:szCs w:val="24"/>
-        </w:rPr>
-        <w:tab/>
-      </w:r>
-      <w:r>
-        <w:rPr>
-          <w:rFonts w:ascii="AgKhmerKhlaUI" w:hAnsi="AgKhmerKhlaUI" w:cs="AgKhmerKhlaUI"/>
-          <w:sz w:val="24"/>
-          <w:szCs w:val="24"/>
-          <w:cs/>
-        </w:rPr>
-        <w:t>ខ្ញុំស្រលាញ់់ប្រទេសកម្ពុជា</w:t>
-      </w:r>
-      <w:r>
-        <w:rPr>
-          <w:rFonts w:ascii="AgKhmerKhlaUI" w:hAnsi="AgKhmerKhlaUI" w:cs="AgKhmerKhlaUI"/>
-          <w:sz w:val="24"/>
-          <w:szCs w:val="24"/>
-        </w:rPr>
-        <w:tab/>
-      </w:r>
-      <w:r>
-        <w:rPr>
-          <w:rFonts w:ascii="AgKhmerKhlaUI" w:hAnsi="AgKhmerKhlaUI" w:cs="AgKhmerKhlaUI"/>
-          <w:sz w:val="24"/>
-          <w:szCs w:val="24"/>
-        </w:rPr>
-        <w:tab/>
-        <w:t>1234567890</w:t>
-      </w:r>
-    </w:p>
-    <w:p>
-      <w:pPr>
-        <w:rPr>
-          <w:rFonts w:ascii="AgKhmerKhlaUI" w:hAnsi="AgKhmerKhlaUI" w:cs="AgKhmerKhlaUI"/>
+          <w:rFonts w:ascii="AgKhmerMN" w:hAnsi="AgKhmerMN" w:cs="AgKhmerMN"/>
+          <w:sz w:val="24"/>
+          <w:szCs w:val="24"/>
+        </w:rPr>
+        <w:tab/>
+      </w:r>
+      <w:r>
+        <w:rPr>
+          <w:rFonts w:ascii="AgKhmerMN" w:hAnsi="AgKhmerMN" w:cs="AgKhmerMN"/>
+          <w:sz w:val="24"/>
+          <w:szCs w:val="24"/>
+        </w:rPr>
+        <w:tab/>
+      </w:r>
+      <w:r>
+        <w:rPr>
+          <w:rFonts w:ascii="AgKhmerMN" w:hAnsi="AgKhmerMN" w:cs="AgKhmerMN"/>
+          <w:sz w:val="24"/>
+          <w:szCs w:val="24"/>
+        </w:rPr>
+        <w:tab/>
+      </w:r>
+      <w:r>
+        <w:rPr>
+          <w:rFonts w:ascii="AgKhmerMN" w:hAnsi="AgKhmerMN" w:cs="AgKhmerMN"/>
+          <w:sz w:val="24"/>
+          <w:szCs w:val="24"/>
+          <w:cs/>
+        </w:rPr>
+        <w:t>ខ្ញុំស្រលាញ់់ប្រទេសកម្ពុជា</w:t>
+      </w:r>
+      <w:r>
+        <w:rPr>
+          <w:rFonts w:ascii="AgKhmerMN" w:hAnsi="AgKhmerMN" w:cs="AgKhmerMN"/>
+          <w:sz w:val="24"/>
+          <w:szCs w:val="24"/>
+        </w:rPr>
+        <w:tab/>
+      </w:r>
+      <w:r>
+        <w:rPr>
+          <w:rFonts w:ascii="AgKhmerMN" w:hAnsi="AgKhmerMN" w:cs="AgKhmerMN"/>
+          <w:sz w:val="24"/>
+          <w:szCs w:val="24"/>
+        </w:rPr>
+        <w:tab/>
+        <w:t>1234567890</w:t>
+      </w:r>
+    </w:p>
+    <w:p>
+      <w:pPr>
+        <w:rPr>
+          <w:rFonts w:ascii="AgKhmerMN" w:hAnsi="AgKhmerMN" w:cs="AgKhmerMN"/>
           <w:b/>
           <w:bCs/>
           <w:sz w:val="24"/>
@@ -4578,18 +5244,18 @@
       <w:proofErr w:type="spellStart"/>
       <w:r>
         <w:rPr>
-          <w:rFonts w:ascii="AgKhmerKhlaUI" w:hAnsi="AgKhmerKhlaUI" w:cs="AgKhmerKhlaUI"/>
-          <w:b/>
-          <w:bCs/>
-          <w:sz w:val="24"/>
-          <w:szCs w:val="24"/>
-        </w:rPr>
-        <w:t>AgKhmerKhlaUI</w:t>
+          <w:rFonts w:ascii="AgKhmerMN" w:hAnsi="AgKhmerMN" w:cs="AgKhmerMN"/>
+          <w:b/>
+          <w:bCs/>
+          <w:sz w:val="24"/>
+          <w:szCs w:val="24"/>
+        </w:rPr>
+        <w:t>AgKhmerMN</w:t>
       </w:r>
       <w:proofErr w:type="spellEnd"/>
       <w:r>
         <w:rPr>
-          <w:rFonts w:ascii="AgKhmerKhlaUI" w:hAnsi="AgKhmerKhlaUI" w:cs="AgKhmerKhlaUI"/>
+          <w:rFonts w:ascii="AgKhmerMN" w:hAnsi="AgKhmerMN" w:cs="AgKhmerMN"/>
           <w:b/>
           <w:bCs/>
           <w:sz w:val="24"/>
@@ -4599,61 +5265,71 @@
       </w:r>
       <w:r>
         <w:rPr>
-          <w:rFonts w:ascii="AgKhmerKhlaUI" w:hAnsi="AgKhmerKhlaUI" w:cs="AgKhmerKhlaUI"/>
-          <w:b/>
-          <w:bCs/>
-          <w:sz w:val="24"/>
-          <w:szCs w:val="24"/>
-        </w:rPr>
-        <w:tab/>
-      </w:r>
-      <w:r>
-        <w:rPr>
-          <w:rFonts w:ascii="AgKhmerKhlaUI" w:hAnsi="AgKhmerKhlaUI" w:cs="AgKhmerKhlaUI"/>
-          <w:b/>
-          <w:bCs/>
-          <w:sz w:val="24"/>
-          <w:szCs w:val="24"/>
-        </w:rPr>
-        <w:tab/>
-      </w:r>
-      <w:r>
-        <w:rPr>
-          <w:rFonts w:ascii="AgKhmerKhlaUI" w:hAnsi="AgKhmerKhlaUI" w:cs="AgKhmerKhlaUI"/>
-          <w:b/>
-          <w:bCs/>
-          <w:sz w:val="24"/>
-          <w:szCs w:val="24"/>
-          <w:cs/>
-        </w:rPr>
-        <w:t>ខ្ញុំស្រលាញ់់ប្រទេសកម្ពុជា</w:t>
-      </w:r>
-      <w:r>
-        <w:rPr>
-          <w:rFonts w:ascii="AgKhmerKhlaUI" w:hAnsi="AgKhmerKhlaUI" w:cs="AgKhmerKhlaUI"/>
-          <w:b/>
-          <w:bCs/>
-          <w:sz w:val="24"/>
-          <w:szCs w:val="24"/>
-        </w:rPr>
-        <w:tab/>
-      </w:r>
-      <w:r>
-        <w:rPr>
-          <w:rFonts w:ascii="AgKhmerKhlaUI" w:hAnsi="AgKhmerKhlaUI" w:cs="AgKhmerKhlaUI"/>
-          <w:b/>
-          <w:bCs/>
-          <w:sz w:val="24"/>
-          <w:szCs w:val="24"/>
-        </w:rPr>
-        <w:tab/>
-        <w:t>1234567890</w:t>
-      </w:r>
-    </w:p>
-    <w:p>
-      <w:pPr>
-        <w:rPr>
-          <w:rFonts w:ascii="AgKhmerKhlaUI-NumKh" w:hAnsi="AgKhmerKhlaUI-NumKh" w:cs="AgKhmerKhlaUI-NumKh"/>
+          <w:rFonts w:ascii="AgKhmerMN" w:hAnsi="AgKhmerMN" w:cs="AgKhmerMN"/>
+          <w:b/>
+          <w:bCs/>
+          <w:sz w:val="24"/>
+          <w:szCs w:val="24"/>
+        </w:rPr>
+        <w:tab/>
+      </w:r>
+      <w:r>
+        <w:rPr>
+          <w:rFonts w:ascii="AgKhmerMN" w:hAnsi="AgKhmerMN" w:cs="AgKhmerMN"/>
+          <w:b/>
+          <w:bCs/>
+          <w:sz w:val="24"/>
+          <w:szCs w:val="24"/>
+        </w:rPr>
+        <w:tab/>
+      </w:r>
+      <w:r>
+        <w:rPr>
+          <w:rFonts w:ascii="AgKhmerMN" w:hAnsi="AgKhmerMN" w:cs="AgKhmerMN"/>
+          <w:b/>
+          <w:bCs/>
+          <w:sz w:val="24"/>
+          <w:szCs w:val="24"/>
+        </w:rPr>
+        <w:tab/>
+      </w:r>
+      <w:r>
+        <w:rPr>
+          <w:rFonts w:ascii="AgKhmerMN" w:hAnsi="AgKhmerMN" w:cs="AgKhmerMN"/>
+          <w:b/>
+          <w:bCs/>
+          <w:sz w:val="24"/>
+          <w:szCs w:val="24"/>
+          <w:cs/>
+        </w:rPr>
+        <w:t>ខ្ញុំស្រលាញ់់ប្រទេសកម្ពុជា</w:t>
+      </w:r>
+      <w:r>
+        <w:rPr>
+          <w:rFonts w:ascii="AgKhmerMN" w:hAnsi="AgKhmerMN" w:cs="AgKhmerMN"/>
+          <w:b/>
+          <w:bCs/>
+          <w:sz w:val="24"/>
+          <w:szCs w:val="24"/>
+        </w:rPr>
+        <w:tab/>
+      </w:r>
+      <w:r>
+        <w:rPr>
+          <w:rFonts w:ascii="AgKhmerMN" w:hAnsi="AgKhmerMN" w:cs="AgKhmerMN"/>
+          <w:b/>
+          <w:bCs/>
+          <w:sz w:val="24"/>
+          <w:szCs w:val="24"/>
+        </w:rPr>
+        <w:tab/>
+        <w:t>1234567890</w:t>
+      </w:r>
+    </w:p>
+    <w:p>
+      <w:pPr>
+        <w:rPr>
+          <w:rFonts w:ascii="AgKhmerMN-NumKh" w:hAnsi="AgKhmerMN-NumKh" w:cs="AgKhmerMN-NumKh"/>
           <w:color w:val="2F5496" w:themeColor="accent1" w:themeShade="BF"/>
           <w:sz w:val="24"/>
           <w:szCs w:val="24"/>
@@ -4662,656 +5338,23 @@
       <w:proofErr w:type="spellStart"/>
       <w:r>
         <w:rPr>
-          <w:rFonts w:ascii="AgKhmerKhlaUI-NumKh" w:hAnsi="AgKhmerKhlaUI-NumKh" w:cs="AgKhmerKhlaUI-NumKh"/>
-          <w:color w:val="2F5496" w:themeColor="accent1" w:themeShade="BF"/>
-          <w:sz w:val="24"/>
-          <w:szCs w:val="24"/>
-        </w:rPr>
-        <w:t>AgKhmerKhlaUI-NumKh</w:t>
+          <w:rFonts w:ascii="AgKhmerMN-NumKh" w:hAnsi="AgKhmerMN-NumKh" w:cs="AgKhmerMN-NumKh"/>
+          <w:color w:val="2F5496" w:themeColor="accent1" w:themeShade="BF"/>
+          <w:sz w:val="24"/>
+          <w:szCs w:val="24"/>
+        </w:rPr>
+        <w:t>AgKhmerMN-NumKh</w:t>
       </w:r>
       <w:proofErr w:type="spellEnd"/>
       <w:r>
         <w:rPr>
-          <w:rFonts w:ascii="AgKhmerKhlaUI-NumKh" w:hAnsi="AgKhmerKhlaUI-NumKh" w:cs="AgKhmerKhlaUI-NumKh"/>
-          <w:color w:val="2F5496" w:themeColor="accent1" w:themeShade="BF"/>
-          <w:sz w:val="24"/>
-          <w:szCs w:val="24"/>
-        </w:rPr>
-        <w:tab/>
-      </w:r>
-      <w:r>
-        <w:rPr>
-          <w:rFonts w:ascii="AgKhmerKhlaUI-NumKh" w:hAnsi="AgKhmerKhlaUI-NumKh" w:cs="AgKhmerKhlaUI-NumKh"/>
-          <w:color w:val="2F5496" w:themeColor="accent1" w:themeShade="BF"/>
-          <w:sz w:val="24"/>
-          <w:szCs w:val="24"/>
-        </w:rPr>
-        <w:tab/>
-      </w:r>
-      <w:r>
-        <w:rPr>
-          <w:rFonts w:ascii="AgKhmerKhlaUI-NumKh" w:hAnsi="AgKhmerKhlaUI-NumKh" w:cs="AgKhmerKhlaUI-NumKh"/>
-          <w:color w:val="2F5496" w:themeColor="accent1" w:themeShade="BF"/>
-          <w:sz w:val="24"/>
-          <w:szCs w:val="24"/>
-          <w:cs/>
-        </w:rPr>
-        <w:t>ខ្ញុំស្រលាញ់់ប្រទេសកម្ពុជា</w:t>
-      </w:r>
-      <w:r>
-        <w:rPr>
-          <w:rFonts w:ascii="AgKhmerKhlaUI-NumKh" w:hAnsi="AgKhmerKhlaUI-NumKh" w:cs="AgKhmerKhlaUI-NumKh"/>
-          <w:color w:val="2F5496" w:themeColor="accent1" w:themeShade="BF"/>
-          <w:sz w:val="24"/>
-          <w:szCs w:val="24"/>
-        </w:rPr>
-        <w:tab/>
-      </w:r>
-      <w:r>
-        <w:rPr>
-          <w:rFonts w:ascii="AgKhmerKhlaUI-NumKh" w:hAnsi="AgKhmerKhlaUI-NumKh" w:cs="AgKhmerKhlaUI-NumKh"/>
-          <w:color w:val="2F5496" w:themeColor="accent1" w:themeShade="BF"/>
-          <w:sz w:val="24"/>
-          <w:szCs w:val="24"/>
-        </w:rPr>
-        <w:tab/>
-        <w:t>1234567890</w:t>
-      </w:r>
-    </w:p>
-    <w:p>
-      <w:pPr>
-        <w:rPr>
-          <w:rFonts w:ascii="AgKhmerMoulUI Light" w:hAnsi="AgKhmerMoulUI Light" w:cs="AgKhmerMoulUI Light" w:hint="cs"/>
-          <w:sz w:val="24"/>
-          <w:szCs w:val="24"/>
-        </w:rPr>
-      </w:pPr>
-      <w:proofErr w:type="spellStart"/>
-      <w:r>
-        <w:rPr>
-          <w:rFonts w:ascii="AgKhmerMoulUI Light" w:hAnsi="AgKhmerMoulUI Light" w:cs="AgKhmerMoulUI Light"/>
-          <w:sz w:val="24"/>
-          <w:szCs w:val="24"/>
-        </w:rPr>
-        <w:t>AgKhmerMoulUI</w:t>
-      </w:r>
-      <w:proofErr w:type="spellEnd"/>
-      <w:r>
-        <w:rPr>
-          <w:rFonts w:ascii="AgKhmerMoulUI Light" w:hAnsi="AgKhmerMoulUI Light" w:cs="AgKhmerMoulUI Light"/>
-          <w:sz w:val="24"/>
-          <w:szCs w:val="24"/>
-        </w:rPr>
-        <w:t xml:space="preserve"> </w:t>
-      </w:r>
-      <w:r>
-        <w:rPr>
-          <w:rFonts w:ascii="AgKhmerMoulUI Light" w:hAnsi="AgKhmerMoulUI Light" w:cs="AgKhmerMoulUI Light"/>
-          <w:sz w:val="24"/>
-          <w:szCs w:val="24"/>
-        </w:rPr>
-        <w:t>Light</w:t>
-      </w:r>
-      <w:r>
-        <w:rPr>
-          <w:rFonts w:ascii="AgKhmerMoulUI Light" w:hAnsi="AgKhmerMoulUI Light" w:cs="AgKhmerMoulUI Light"/>
-          <w:sz w:val="24"/>
-          <w:szCs w:val="24"/>
-        </w:rPr>
-        <w:tab/>
-      </w:r>
-      <w:r>
-        <w:rPr>
-          <w:rFonts w:ascii="AgKhmerMoulUI Light" w:hAnsi="AgKhmerMoulUI Light" w:cs="AgKhmerMoulUI Light"/>
-          <w:sz w:val="24"/>
-          <w:szCs w:val="24"/>
-        </w:rPr>
-        <w:tab/>
-      </w:r>
-      <w:r>
-        <w:rPr>
-          <w:rFonts w:ascii="AgKhmerMoulUI Light" w:hAnsi="AgKhmerMoulUI Light" w:cs="AgKhmerMoulUI Light"/>
-          <w:sz w:val="24"/>
-          <w:szCs w:val="24"/>
-          <w:cs/>
-        </w:rPr>
-        <w:t>ខ្ញុំស្រលាញ់់ប្រទេសកម្ពុជា</w:t>
-      </w:r>
-      <w:r>
-        <w:rPr>
-          <w:rFonts w:ascii="AgKhmerMoulUI Light" w:hAnsi="AgKhmerMoulUI Light" w:cs="AgKhmerMoulUI Light"/>
-          <w:sz w:val="24"/>
-          <w:szCs w:val="24"/>
-        </w:rPr>
-        <w:tab/>
-      </w:r>
-      <w:r>
-        <w:rPr>
-          <w:rFonts w:ascii="AgKhmerMoulUI Light" w:hAnsi="AgKhmerMoulUI Light" w:cs="AgKhmerMoulUI Light"/>
-          <w:sz w:val="24"/>
-          <w:szCs w:val="24"/>
-        </w:rPr>
-        <w:tab/>
-      </w:r>
-      <w:r>
-        <w:rPr>
-          <w:rFonts w:ascii="AgKhmerMoulUI Light" w:hAnsi="AgKhmerMoulUI Light" w:cs="AgKhmerMoulUI Light"/>
-          <w:sz w:val="24"/>
-          <w:szCs w:val="24"/>
-        </w:rPr>
-        <w:tab/>
-      </w:r>
-      <w:r>
-        <w:rPr>
-          <w:rFonts w:ascii="AgKhmerMoulUI Light" w:hAnsi="AgKhmerMoulUI Light" w:cs="AgKhmerMoulUI Light"/>
-          <w:sz w:val="24"/>
-          <w:szCs w:val="24"/>
-        </w:rPr>
-        <w:t>1234567890</w:t>
-      </w:r>
-    </w:p>
-    <w:p>
-      <w:pPr>
-        <w:rPr>
-          <w:rFonts w:ascii="AgKhmerMoulUI" w:hAnsi="AgKhmerMoulUI" w:cs="AgKhmerMoulUI"/>
-          <w:sz w:val="24"/>
-          <w:szCs w:val="24"/>
-        </w:rPr>
-      </w:pPr>
-      <w:proofErr w:type="spellStart"/>
-      <w:r>
-        <w:rPr>
-          <w:rFonts w:ascii="AgKhmerMoulUI" w:hAnsi="AgKhmerMoulUI" w:cs="AgKhmerMoulUI"/>
-          <w:sz w:val="24"/>
-          <w:szCs w:val="24"/>
-        </w:rPr>
-        <w:t>AgKhmerMoulUI</w:t>
-      </w:r>
-      <w:proofErr w:type="spellEnd"/>
-      <w:r>
-        <w:rPr>
-          <w:rFonts w:ascii="AgKhmerMoulUI" w:hAnsi="AgKhmerMoulUI" w:cs="AgKhmerMoulUI"/>
-          <w:sz w:val="24"/>
-          <w:szCs w:val="24"/>
-        </w:rPr>
-        <w:tab/>
-      </w:r>
-      <w:r>
-        <w:rPr>
-          <w:rFonts w:ascii="AgKhmerMoulUI" w:hAnsi="AgKhmerMoulUI" w:cs="AgKhmerMoulUI"/>
-          <w:sz w:val="24"/>
-          <w:szCs w:val="24"/>
-        </w:rPr>
-        <w:tab/>
-      </w:r>
-      <w:r>
-        <w:rPr>
-          <w:rFonts w:ascii="AgKhmerMoulUI" w:hAnsi="AgKhmerMoulUI" w:cs="AgKhmerMoulUI"/>
-          <w:sz w:val="24"/>
-          <w:szCs w:val="24"/>
-        </w:rPr>
-        <w:tab/>
-      </w:r>
-      <w:r>
-        <w:rPr>
-          <w:rFonts w:ascii="AgKhmerMoulUI" w:hAnsi="AgKhmerMoulUI" w:cs="AgKhmerMoulUI"/>
-          <w:sz w:val="24"/>
-          <w:szCs w:val="24"/>
-          <w:cs/>
-        </w:rPr>
-        <w:t>ខ្ញុំស្រលាញ់់ប្រទេសកម្ពុជា</w:t>
-      </w:r>
-      <w:r>
-        <w:rPr>
-          <w:rFonts w:ascii="AgKhmerMoulUI" w:hAnsi="AgKhmerMoulUI" w:cs="AgKhmerMoulUI"/>
-          <w:sz w:val="24"/>
-          <w:szCs w:val="24"/>
-        </w:rPr>
-        <w:tab/>
-      </w:r>
-      <w:r>
-        <w:rPr>
-          <w:rFonts w:ascii="AgKhmerMoulUI" w:hAnsi="AgKhmerMoulUI" w:cs="AgKhmerMoulUI"/>
-          <w:sz w:val="24"/>
-          <w:szCs w:val="24"/>
-        </w:rPr>
-        <w:tab/>
-      </w:r>
-      <w:r>
-        <w:rPr>
-          <w:rFonts w:ascii="AgKhmerMoulUI" w:hAnsi="AgKhmerMoulUI" w:cs="AgKhmerMoulUI"/>
-          <w:sz w:val="24"/>
-          <w:szCs w:val="24"/>
-        </w:rPr>
-        <w:tab/>
-      </w:r>
-      <w:r>
-        <w:rPr>
-          <w:rFonts w:ascii="AgKhmerMoulUI" w:hAnsi="AgKhmerMoulUI" w:cs="AgKhmerMoulUI"/>
-          <w:sz w:val="24"/>
-          <w:szCs w:val="24"/>
-        </w:rPr>
-        <w:t>1234567890</w:t>
-      </w:r>
-    </w:p>
-    <w:p>
-      <w:pPr>
-        <w:rPr>
-          <w:rFonts w:ascii="AgKhmerMoulUI" w:hAnsi="AgKhmerMoulUI" w:cs="AgKhmerMoulUI"/>
-          <w:b/>
-          <w:bCs/>
-          <w:sz w:val="24"/>
-          <w:szCs w:val="24"/>
-          <w:cs/>
-        </w:rPr>
-      </w:pPr>
-      <w:proofErr w:type="spellStart"/>
-      <w:r>
-        <w:rPr>
-          <w:rFonts w:ascii="AgKhmerMoulUI" w:hAnsi="AgKhmerMoulUI" w:cs="AgKhmerMoulUI"/>
-          <w:b/>
-          <w:bCs/>
-          <w:sz w:val="24"/>
-          <w:szCs w:val="24"/>
-        </w:rPr>
-        <w:t>AgKhmerMoulUIBold</w:t>
-      </w:r>
-      <w:proofErr w:type="spellEnd"/>
-      <w:r>
-        <w:rPr>
-          <w:rFonts w:ascii="AgKhmerMoulUI" w:hAnsi="AgKhmerMoulUI" w:cs="AgKhmerMoulUI"/>
-          <w:b/>
-          <w:bCs/>
-          <w:sz w:val="24"/>
-          <w:szCs w:val="24"/>
-        </w:rPr>
-        <w:tab/>
-      </w:r>
-      <w:r>
-        <w:rPr>
-          <w:rFonts w:ascii="AgKhmerMoulUI" w:hAnsi="AgKhmerMoulUI" w:cs="AgKhmerMoulUI"/>
-          <w:b/>
-          <w:bCs/>
-          <w:sz w:val="24"/>
-          <w:szCs w:val="24"/>
-        </w:rPr>
-        <w:tab/>
-      </w:r>
-      <w:r>
-        <w:rPr>
-          <w:rFonts w:ascii="AgKhmerMoulUI" w:hAnsi="AgKhmerMoulUI" w:cs="AgKhmerMoulUI"/>
-          <w:b/>
-          <w:bCs/>
-          <w:sz w:val="24"/>
-          <w:szCs w:val="24"/>
-          <w:cs/>
-        </w:rPr>
-        <w:t>ខ្ញុំស្រលាញ់់ប្រទេសកម្ពុជា</w:t>
-      </w:r>
-      <w:r>
-        <w:rPr>
-          <w:rFonts w:ascii="AgKhmerMoulUI" w:hAnsi="AgKhmerMoulUI" w:cs="AgKhmerMoulUI"/>
-          <w:b/>
-          <w:bCs/>
-          <w:sz w:val="24"/>
-          <w:szCs w:val="24"/>
-        </w:rPr>
-        <w:tab/>
-      </w:r>
-      <w:r>
-        <w:rPr>
-          <w:rFonts w:ascii="AgKhmerMoulUI" w:hAnsi="AgKhmerMoulUI" w:cs="AgKhmerMoulUI"/>
-          <w:b/>
-          <w:bCs/>
-          <w:sz w:val="24"/>
-          <w:szCs w:val="24"/>
-        </w:rPr>
-        <w:tab/>
-      </w:r>
-      <w:r>
-        <w:rPr>
-          <w:rFonts w:ascii="AgKhmerMoulUI" w:hAnsi="AgKhmerMoulUI" w:cs="AgKhmerMoulUI"/>
-          <w:b/>
-          <w:bCs/>
-          <w:sz w:val="24"/>
-          <w:szCs w:val="24"/>
-        </w:rPr>
-        <w:tab/>
-        <w:t>1234567890</w:t>
-      </w:r>
-    </w:p>
-    <w:p>
-      <w:pPr>
-        <w:rPr>
-          <w:rFonts w:ascii="AgKhmerMoulUI-NumKh" w:hAnsi="AgKhmerMoulUI-NumKh" w:cs="AgKhmerMoulUI-NumKh"/>
-          <w:color w:val="2F5496" w:themeColor="accent1" w:themeShade="BF"/>
-          <w:sz w:val="24"/>
-          <w:szCs w:val="24"/>
-        </w:rPr>
-      </w:pPr>
-      <w:proofErr w:type="spellStart"/>
-      <w:r>
-        <w:rPr>
-          <w:rFonts w:ascii="AgKhmerMoulUI-NumKh" w:hAnsi="AgKhmerMoulUI-NumKh" w:cs="AgKhmerMoulUI-NumKh"/>
-          <w:color w:val="2F5496" w:themeColor="accent1" w:themeShade="BF"/>
-          <w:sz w:val="24"/>
-          <w:szCs w:val="24"/>
-        </w:rPr>
-        <w:t>AgKhmerMoulUI-NumKh</w:t>
-      </w:r>
-      <w:proofErr w:type="spellEnd"/>
-      <w:r>
-        <w:rPr>
-          <w:rFonts w:ascii="AgKhmerMoulUI-NumKh" w:hAnsi="AgKhmerMoulUI-NumKh" w:cs="AgKhmerMoulUI-NumKh"/>
-          <w:color w:val="2F5496" w:themeColor="accent1" w:themeShade="BF"/>
-          <w:sz w:val="24"/>
-          <w:szCs w:val="24"/>
-        </w:rPr>
-        <w:tab/>
-      </w:r>
-      <w:r>
-        <w:rPr>
-          <w:rFonts w:ascii="AgKhmerMoulUI-NumKh" w:hAnsi="AgKhmerMoulUI-NumKh" w:cs="AgKhmerMoulUI-NumKh"/>
-          <w:color w:val="2F5496" w:themeColor="accent1" w:themeShade="BF"/>
-          <w:sz w:val="24"/>
-          <w:szCs w:val="24"/>
-        </w:rPr>
-        <w:tab/>
-      </w:r>
-      <w:r>
-        <w:rPr>
-          <w:rFonts w:ascii="AgKhmerMoulUI-NumKh" w:hAnsi="AgKhmerMoulUI-NumKh" w:cs="AgKhmerMoulUI-NumKh"/>
-          <w:color w:val="2F5496" w:themeColor="accent1" w:themeShade="BF"/>
-          <w:sz w:val="24"/>
-          <w:szCs w:val="24"/>
-          <w:cs/>
-        </w:rPr>
-        <w:t>ខ្ញុំស្រលាញ់់ប្រទេសកម្ពុជា</w:t>
-      </w:r>
-      <w:r>
-        <w:rPr>
-          <w:rFonts w:ascii="AgKhmerMoulUI-NumKh" w:hAnsi="AgKhmerMoulUI-NumKh" w:cs="AgKhmerMoulUI-NumKh"/>
-          <w:color w:val="2F5496" w:themeColor="accent1" w:themeShade="BF"/>
-          <w:sz w:val="24"/>
-          <w:szCs w:val="24"/>
-        </w:rPr>
-        <w:tab/>
-      </w:r>
-      <w:r>
-        <w:rPr>
-          <w:rFonts w:ascii="AgKhmerMoulUI-NumKh" w:hAnsi="AgKhmerMoulUI-NumKh" w:cs="AgKhmerMoulUI-NumKh"/>
-          <w:color w:val="2F5496" w:themeColor="accent1" w:themeShade="BF"/>
-          <w:sz w:val="24"/>
-          <w:szCs w:val="24"/>
-        </w:rPr>
-        <w:tab/>
-      </w:r>
-      <w:r>
-        <w:rPr>
-          <w:rFonts w:ascii="AgKhmerMoulUI-NumKh" w:hAnsi="AgKhmerMoulUI-NumKh" w:cs="AgKhmerMoulUI-NumKh"/>
-          <w:color w:val="2F5496" w:themeColor="accent1" w:themeShade="BF"/>
-          <w:sz w:val="24"/>
-          <w:szCs w:val="24"/>
-        </w:rPr>
-        <w:tab/>
-        <w:t>1234567890</w:t>
-      </w:r>
-    </w:p>
-    <w:p>
-      <w:pPr>
-        <w:rPr>
-          <w:rFonts w:ascii="AgKhmerMN Light" w:hAnsi="AgKhmerMN Light" w:cs="AgKhmerMN Light"/>
-          <w:sz w:val="24"/>
-          <w:szCs w:val="24"/>
-        </w:rPr>
-      </w:pPr>
-      <w:bookmarkStart w:id="12" w:name="_Hlk161651526"/>
-      <w:bookmarkStart w:id="13" w:name="_Hlk161651559"/>
-      <w:proofErr w:type="spellStart"/>
-      <w:r>
-        <w:rPr>
-          <w:rFonts w:ascii="AgKhmerMN Light" w:hAnsi="AgKhmerMN Light" w:cs="AgKhmerMN Light"/>
-          <w:sz w:val="24"/>
-          <w:szCs w:val="24"/>
-        </w:rPr>
-        <w:t>AgKhmerMN</w:t>
-      </w:r>
-      <w:proofErr w:type="spellEnd"/>
-      <w:r>
-        <w:rPr>
-          <w:rFonts w:ascii="AgKhmerMN Light" w:hAnsi="AgKhmerMN Light" w:cs="AgKhmerMN Light"/>
-          <w:sz w:val="24"/>
-          <w:szCs w:val="24"/>
-        </w:rPr>
-        <w:t xml:space="preserve"> Light</w:t>
-      </w:r>
-      <w:r>
-        <w:rPr>
-          <w:rFonts w:ascii="AgKhmerMN Light" w:hAnsi="AgKhmerMN Light" w:cs="AgKhmerMN Light"/>
-          <w:sz w:val="24"/>
-          <w:szCs w:val="24"/>
-        </w:rPr>
-        <w:tab/>
-      </w:r>
-      <w:r>
-        <w:rPr>
-          <w:rFonts w:ascii="AgKhmerMN Light" w:hAnsi="AgKhmerMN Light" w:cs="AgKhmerMN Light"/>
-          <w:sz w:val="24"/>
-          <w:szCs w:val="24"/>
-        </w:rPr>
-        <w:tab/>
-      </w:r>
-      <w:r>
-        <w:rPr>
-          <w:rFonts w:ascii="AgKhmerMN Light" w:hAnsi="AgKhmerMN Light" w:cs="AgKhmerMN Light"/>
-          <w:sz w:val="24"/>
-          <w:szCs w:val="24"/>
-        </w:rPr>
-        <w:tab/>
-      </w:r>
-      <w:r>
-        <w:rPr>
-          <w:rFonts w:ascii="AgKhmerMN Light" w:hAnsi="AgKhmerMN Light" w:cs="AgKhmerMN Light"/>
-          <w:sz w:val="24"/>
-          <w:szCs w:val="24"/>
-          <w:cs/>
-        </w:rPr>
-        <w:t>ខ្ញុំស្រលាញ់់ប្រទេសកម្ពុជា</w:t>
-      </w:r>
-      <w:r>
-        <w:rPr>
-          <w:rFonts w:ascii="AgKhmerMN Light" w:hAnsi="AgKhmerMN Light" w:cs="AgKhmerMN Light"/>
-          <w:sz w:val="24"/>
-          <w:szCs w:val="24"/>
-        </w:rPr>
-        <w:tab/>
-      </w:r>
-      <w:r>
-        <w:rPr>
-          <w:rFonts w:ascii="AgKhmerMN Light" w:hAnsi="AgKhmerMN Light" w:cs="AgKhmerMN Light"/>
-          <w:sz w:val="24"/>
-          <w:szCs w:val="24"/>
-        </w:rPr>
-        <w:tab/>
-        <w:t>1234567890</w:t>
-      </w:r>
-      <w:bookmarkEnd w:id="12"/>
-    </w:p>
-    <w:p>
-      <w:pPr>
-        <w:rPr>
-          <w:rFonts w:ascii="AgKhmerMN" w:hAnsi="AgKhmerMN" w:cs="AgKhmerMN"/>
-          <w:sz w:val="24"/>
-          <w:szCs w:val="24"/>
-        </w:rPr>
-      </w:pPr>
-      <w:proofErr w:type="spellStart"/>
-      <w:r>
-        <w:rPr>
-          <w:rFonts w:ascii="AgKhmerMN" w:hAnsi="AgKhmerMN" w:cs="AgKhmerMN"/>
-          <w:sz w:val="24"/>
-          <w:szCs w:val="24"/>
-        </w:rPr>
-        <w:t>AgKhmerMN</w:t>
-      </w:r>
-      <w:proofErr w:type="spellEnd"/>
-      <w:r>
-        <w:rPr>
-          <w:rFonts w:ascii="AgKhmerMN" w:hAnsi="AgKhmerMN" w:cs="AgKhmerMN"/>
-          <w:sz w:val="24"/>
-          <w:szCs w:val="24"/>
-        </w:rPr>
-        <w:tab/>
-      </w:r>
-      <w:r>
-        <w:rPr>
-          <w:rFonts w:ascii="AgKhmerMN" w:hAnsi="AgKhmerMN" w:cs="AgKhmerMN"/>
-          <w:sz w:val="24"/>
-          <w:szCs w:val="24"/>
-        </w:rPr>
-        <w:tab/>
-      </w:r>
-      <w:r>
-        <w:rPr>
-          <w:rFonts w:ascii="AgKhmerMN" w:hAnsi="AgKhmerMN" w:cs="AgKhmerMN"/>
-          <w:sz w:val="24"/>
-          <w:szCs w:val="24"/>
-        </w:rPr>
-        <w:tab/>
-      </w:r>
-      <w:r>
-        <w:rPr>
-          <w:rFonts w:ascii="AgKhmerMN" w:hAnsi="AgKhmerMN" w:cs="AgKhmerMN"/>
-          <w:sz w:val="24"/>
-          <w:szCs w:val="24"/>
-          <w:cs/>
-        </w:rPr>
-        <w:t>ខ្ញុំស្រលាញ់់ប្រទេសកម្ពុជា</w:t>
-      </w:r>
-      <w:r>
-        <w:rPr>
-          <w:rFonts w:ascii="AgKhmerMN" w:hAnsi="AgKhmerMN" w:cs="AgKhmerMN"/>
-          <w:sz w:val="24"/>
-          <w:szCs w:val="24"/>
-        </w:rPr>
-        <w:tab/>
-      </w:r>
-      <w:r>
-        <w:rPr>
-          <w:rFonts w:ascii="AgKhmerMN" w:hAnsi="AgKhmerMN" w:cs="AgKhmerMN"/>
-          <w:sz w:val="24"/>
-          <w:szCs w:val="24"/>
-        </w:rPr>
-        <w:tab/>
-        <w:t>1234567890</w:t>
-      </w:r>
-    </w:p>
-    <w:p>
-      <w:pPr>
-        <w:rPr>
-          <w:rFonts w:ascii="AgKhmerMN" w:hAnsi="AgKhmerMN" w:cs="AgKhmerMN"/>
-          <w:b/>
-          <w:bCs/>
-          <w:sz w:val="24"/>
-          <w:szCs w:val="24"/>
-          <w:cs/>
-        </w:rPr>
-      </w:pPr>
-      <w:proofErr w:type="spellStart"/>
-      <w:r>
-        <w:rPr>
-          <w:rFonts w:ascii="AgKhmerMN" w:hAnsi="AgKhmerMN" w:cs="AgKhmerMN"/>
-          <w:b/>
-          <w:bCs/>
-          <w:sz w:val="24"/>
-          <w:szCs w:val="24"/>
-        </w:rPr>
-        <w:t>AgKhmerMN</w:t>
-      </w:r>
-      <w:proofErr w:type="spellEnd"/>
-      <w:r>
-        <w:rPr>
-          <w:rFonts w:ascii="AgKhmerMN" w:hAnsi="AgKhmerMN" w:cs="AgKhmerMN"/>
-          <w:b/>
-          <w:bCs/>
-          <w:sz w:val="24"/>
-          <w:szCs w:val="24"/>
-        </w:rPr>
-        <w:t xml:space="preserve"> Bold</w:t>
-      </w:r>
-      <w:r>
-        <w:rPr>
-          <w:rFonts w:ascii="AgKhmerMN" w:hAnsi="AgKhmerMN" w:cs="AgKhmerMN"/>
-          <w:b/>
-          <w:bCs/>
-          <w:sz w:val="24"/>
-          <w:szCs w:val="24"/>
-        </w:rPr>
-        <w:tab/>
-      </w:r>
-      <w:r>
-        <w:rPr>
-          <w:rFonts w:ascii="AgKhmerMN" w:hAnsi="AgKhmerMN" w:cs="AgKhmerMN"/>
-          <w:b/>
-          <w:bCs/>
-          <w:sz w:val="24"/>
-          <w:szCs w:val="24"/>
-        </w:rPr>
-        <w:tab/>
-      </w:r>
-      <w:r>
-        <w:rPr>
-          <w:rFonts w:ascii="AgKhmerMN" w:hAnsi="AgKhmerMN" w:cs="AgKhmerMN"/>
-          <w:b/>
-          <w:bCs/>
-          <w:sz w:val="24"/>
-          <w:szCs w:val="24"/>
-        </w:rPr>
-        <w:tab/>
-      </w:r>
-      <w:r>
-        <w:rPr>
-          <w:rFonts w:ascii="AgKhmerMN" w:hAnsi="AgKhmerMN" w:cs="AgKhmerMN"/>
-          <w:b/>
-          <w:bCs/>
-          <w:sz w:val="24"/>
-          <w:szCs w:val="24"/>
-          <w:cs/>
-        </w:rPr>
-        <w:t>ខ្ញុំស្រលាញ់់ប្រទេសកម្ពុជា</w:t>
-      </w:r>
-      <w:r>
-        <w:rPr>
-          <w:rFonts w:ascii="AgKhmerMN" w:hAnsi="AgKhmerMN" w:cs="AgKhmerMN"/>
-          <w:b/>
-          <w:bCs/>
-          <w:sz w:val="24"/>
-          <w:szCs w:val="24"/>
-        </w:rPr>
-        <w:tab/>
-      </w:r>
-      <w:r>
-        <w:rPr>
-          <w:rFonts w:ascii="AgKhmerMN" w:hAnsi="AgKhmerMN" w:cs="AgKhmerMN"/>
-          <w:b/>
-          <w:bCs/>
-          <w:sz w:val="24"/>
-          <w:szCs w:val="24"/>
-        </w:rPr>
-        <w:tab/>
-        <w:t>1234567890</w:t>
-      </w:r>
-    </w:p>
-    <w:p>
-      <w:pPr>
-        <w:rPr>
           <w:rFonts w:ascii="AgKhmerMN-NumKh" w:hAnsi="AgKhmerMN-NumKh" w:cs="AgKhmerMN-NumKh"/>
           <w:color w:val="2F5496" w:themeColor="accent1" w:themeShade="BF"/>
           <w:sz w:val="24"/>
           <w:szCs w:val="24"/>
         </w:rPr>
-      </w:pPr>
-      <w:proofErr w:type="spellStart"/>
+        <w:tab/>
+      </w:r>
       <w:r>
         <w:rPr>
           <w:rFonts w:ascii="AgKhmerMN-NumKh" w:hAnsi="AgKhmerMN-NumKh" w:cs="AgKhmerMN-NumKh"/>
@@ -5319,17 +5362,17 @@
           <w:sz w:val="24"/>
           <w:szCs w:val="24"/>
         </w:rPr>
-        <w:t>AgKhmerMN-NumKh</w:t>
-      </w:r>
-      <w:proofErr w:type="spellEnd"/>
+        <w:tab/>
+      </w:r>
       <w:r>
         <w:rPr>
           <w:rFonts w:ascii="AgKhmerMN-NumKh" w:hAnsi="AgKhmerMN-NumKh" w:cs="AgKhmerMN-NumKh"/>
           <w:color w:val="2F5496" w:themeColor="accent1" w:themeShade="BF"/>
           <w:sz w:val="24"/>
           <w:szCs w:val="24"/>
-        </w:rPr>
-        <w:tab/>
+          <w:cs/>
+        </w:rPr>
+        <w:t>ខ្ញុំស្រលាញ់់ប្រទេសកម្ពុជា</w:t>
       </w:r>
       <w:r>
         <w:rPr>
@@ -5346,32 +5389,13 @@
           <w:color w:val="2F5496" w:themeColor="accent1" w:themeShade="BF"/>
           <w:sz w:val="24"/>
           <w:szCs w:val="24"/>
-          <w:cs/>
-        </w:rPr>
-        <w:t>ខ្ញុំស្រលាញ់់ប្រទេសកម្ពុជា</w:t>
-      </w:r>
-      <w:r>
-        <w:rPr>
-          <w:rFonts w:ascii="AgKhmerMN-NumKh" w:hAnsi="AgKhmerMN-NumKh" w:cs="AgKhmerMN-NumKh"/>
-          <w:color w:val="2F5496" w:themeColor="accent1" w:themeShade="BF"/>
-          <w:sz w:val="24"/>
-          <w:szCs w:val="24"/>
-        </w:rPr>
-        <w:tab/>
-      </w:r>
-      <w:r>
-        <w:rPr>
-          <w:rFonts w:ascii="AgKhmerMN-NumKh" w:hAnsi="AgKhmerMN-NumKh" w:cs="AgKhmerMN-NumKh"/>
-          <w:color w:val="2F5496" w:themeColor="accent1" w:themeShade="BF"/>
-          <w:sz w:val="24"/>
-          <w:szCs w:val="24"/>
         </w:rPr>
         <w:tab/>
         <w:t>1234567890</w:t>
       </w:r>
       <w:bookmarkEnd w:id="7"/>
     </w:p>
-    <w:bookmarkEnd w:id="13"/>
+    <w:bookmarkEnd w:id="15"/>
     <w:p>
       <w:pPr>
         <w:rPr>
@@ -5754,7 +5778,7 @@
                                 <w:szCs w:val="22"/>
                               </w:rPr>
                             </w:pPr>
-                            <w:bookmarkStart w:id="14" w:name="_Hlk160619595"/>
+                            <w:bookmarkStart w:id="16" w:name="_Hlk160619595"/>
                             <w:r>
                               <w:rPr>
                                 <w:b/>
@@ -5765,7 +5789,7 @@
                               </w:rPr>
                               <w:t>Google Khmer</w:t>
                             </w:r>
-                            <w:bookmarkEnd w:id="14"/>
+                            <w:bookmarkEnd w:id="16"/>
                             <w:r>
                               <w:rPr>
                                 <w:b/>
@@ -6031,7 +6055,7 @@
           <w:szCs w:val="24"/>
         </w:rPr>
       </w:pPr>
-      <w:bookmarkStart w:id="15" w:name="_Hlk160599969"/>
+      <w:bookmarkStart w:id="17" w:name="_Hlk160599969"/>
     </w:p>
     <w:p>
       <w:pPr>
@@ -6211,7 +6235,7 @@
           <w:szCs w:val="24"/>
         </w:rPr>
       </w:pPr>
-      <w:bookmarkStart w:id="16" w:name="_Hlk161653003"/>
+      <w:bookmarkStart w:id="18" w:name="_Hlk161653003"/>
       <w:r>
         <w:rPr>
           <w:rFonts w:ascii="Noto Sans Khmer Thin" w:hAnsi="Noto Sans Khmer Thin" w:cs="Noto Sans Khmer Thin"/>
@@ -6690,7 +6714,7 @@
         <w:t>1234567890</w:t>
       </w:r>
     </w:p>
-    <w:bookmarkEnd w:id="16"/>
+    <w:bookmarkEnd w:id="18"/>
     <w:p>
       <w:pPr>
         <w:rPr>
@@ -6778,7 +6802,7 @@
           <w:szCs w:val="24"/>
         </w:rPr>
       </w:pPr>
-      <w:bookmarkStart w:id="17" w:name="_Hlk161654655"/>
+      <w:bookmarkStart w:id="19" w:name="_Hlk161654655"/>
       <w:r>
         <w:rPr>
           <w:rFonts w:ascii="Koh Santepheap Thin" w:hAnsi="Koh Santepheap Thin" w:cs="Koh Santepheap Thin"/>
@@ -7218,7 +7242,7 @@
         <w:t>1234567890</w:t>
       </w:r>
     </w:p>
-    <w:bookmarkEnd w:id="17"/>
+    <w:bookmarkEnd w:id="19"/>
     <w:p>
       <w:pPr>
         <w:rPr>
@@ -8085,7 +8109,7 @@
           <w:szCs w:val="24"/>
         </w:rPr>
       </w:pPr>
-      <w:bookmarkStart w:id="18" w:name="_Hlk161655517"/>
+      <w:bookmarkStart w:id="20" w:name="_Hlk161655517"/>
       <w:r>
         <w:rPr>
           <w:rFonts w:ascii="Noto Serif Khmer Thin" w:hAnsi="Noto Serif Khmer Thin" w:cs="Noto Serif Khmer Thin"/>
@@ -8136,7 +8160,7 @@
         <w:tab/>
         <w:t>1234567890</w:t>
       </w:r>
-      <w:bookmarkEnd w:id="18"/>
+      <w:bookmarkEnd w:id="20"/>
     </w:p>
     <w:p>
       <w:pPr>
@@ -8341,7 +8365,7 @@
         </w:rPr>
         <w:t xml:space="preserve">Noto Serif Khmer </w:t>
       </w:r>
-      <w:bookmarkStart w:id="19" w:name="_Hlk161656052"/>
+      <w:bookmarkStart w:id="21" w:name="_Hlk161656052"/>
       <w:proofErr w:type="spellStart"/>
       <w:r>
         <w:rPr>
@@ -8351,7 +8375,7 @@
         </w:rPr>
         <w:t>SemiBold</w:t>
       </w:r>
-      <w:bookmarkEnd w:id="19"/>
+      <w:bookmarkEnd w:id="21"/>
       <w:proofErr w:type="spellEnd"/>
       <w:r>
         <w:rPr>
@@ -8600,7 +8624,7 @@
           <w:szCs w:val="24"/>
         </w:rPr>
       </w:pPr>
-      <w:bookmarkStart w:id="20" w:name="_Hlk161656107"/>
+      <w:bookmarkStart w:id="22" w:name="_Hlk161656107"/>
       <w:r>
         <w:rPr>
           <w:rFonts w:ascii="Bayon" w:hAnsi="Bayon" w:cs="Bayon"/>
@@ -8693,7 +8717,7 @@
         <w:tab/>
         <w:t>1234567890</w:t>
       </w:r>
-      <w:bookmarkEnd w:id="20"/>
+      <w:bookmarkEnd w:id="22"/>
     </w:p>
     <w:p>
       <w:pPr>
@@ -9092,7 +9116,7 @@
           <w:szCs w:val="24"/>
         </w:rPr>
       </w:pPr>
-      <w:bookmarkStart w:id="21" w:name="_Hlk161653575"/>
+      <w:bookmarkStart w:id="23" w:name="_Hlk161653575"/>
       <w:proofErr w:type="spellStart"/>
       <w:r>
         <w:rPr>
@@ -9472,7 +9496,7 @@
           <w:cs/>
         </w:rPr>
       </w:pPr>
-      <w:bookmarkStart w:id="22" w:name="_Hlk161654091"/>
+      <w:bookmarkStart w:id="24" w:name="_Hlk161654091"/>
       <w:proofErr w:type="spellStart"/>
       <w:r>
         <w:rPr>
@@ -9549,9 +9573,9 @@
         <w:tab/>
         <w:t>1234567890</w:t>
       </w:r>
-      <w:bookmarkEnd w:id="22"/>
-    </w:p>
-    <w:bookmarkEnd w:id="21"/>
+      <w:bookmarkEnd w:id="24"/>
+    </w:p>
+    <w:bookmarkEnd w:id="23"/>
     <w:p>
       <w:pPr>
         <w:rPr>
@@ -10269,7 +10293,7 @@
           <w:szCs w:val="24"/>
         </w:rPr>
       </w:pPr>
-      <w:bookmarkStart w:id="23" w:name="_Hlk161652899"/>
+      <w:bookmarkStart w:id="25" w:name="_Hlk161652899"/>
       <w:r>
         <w:rPr>
           <w:rFonts w:ascii="Battambang Thin" w:hAnsi="Battambang Thin" w:cs="Battambang Thin"/>
@@ -10336,7 +10360,7 @@
         <w:tab/>
         <w:t>1234567890</w:t>
       </w:r>
-      <w:bookmarkEnd w:id="23"/>
+      <w:bookmarkEnd w:id="25"/>
     </w:p>
     <w:p>
       <w:pPr>
@@ -10944,7 +10968,7 @@
           <w:szCs w:val="24"/>
         </w:rPr>
       </w:pPr>
-      <w:bookmarkStart w:id="24" w:name="_Hlk161654171"/>
+      <w:bookmarkStart w:id="26" w:name="_Hlk161654171"/>
       <w:r>
         <w:rPr>
           <w:rFonts w:ascii="Khmer" w:hAnsi="Khmer" w:cs="Khmer"/>
@@ -11028,7 +11052,7 @@
         <w:tab/>
         <w:t>1234567890</w:t>
       </w:r>
-      <w:bookmarkEnd w:id="24"/>
+      <w:bookmarkEnd w:id="26"/>
     </w:p>
     <w:p>
       <w:pPr>
@@ -11134,8 +11158,8 @@
           <w:szCs w:val="24"/>
         </w:rPr>
       </w:pPr>
-      <w:bookmarkStart w:id="25" w:name="_Hlk161652783"/>
-      <w:bookmarkStart w:id="26" w:name="_Hlk161652696"/>
+      <w:bookmarkStart w:id="27" w:name="_Hlk161652783"/>
+      <w:bookmarkStart w:id="28" w:name="_Hlk161652696"/>
       <w:r>
         <w:rPr>
           <w:rFonts w:ascii="Hanuman Thin" w:hAnsi="Hanuman Thin" w:cs="Hanuman Thin"/>
@@ -11194,7 +11218,7 @@
         <w:tab/>
         <w:t>1234567890</w:t>
       </w:r>
-      <w:bookmarkEnd w:id="25"/>
+      <w:bookmarkEnd w:id="27"/>
     </w:p>
     <w:p>
       <w:pPr>
@@ -11272,7 +11296,7 @@
           <w:cs/>
         </w:rPr>
       </w:pPr>
-      <w:bookmarkStart w:id="27" w:name="_Hlk161652823"/>
+      <w:bookmarkStart w:id="29" w:name="_Hlk161652823"/>
       <w:r>
         <w:rPr>
           <w:rFonts w:ascii="Hanuman" w:hAnsi="Hanuman" w:cs="Hanuman"/>
@@ -11340,7 +11364,7 @@
         <w:t>1234567890</w:t>
       </w:r>
     </w:p>
-    <w:bookmarkEnd w:id="27"/>
+    <w:bookmarkEnd w:id="29"/>
     <w:p>
       <w:pPr>
         <w:rPr>
@@ -11361,7 +11385,7 @@
         </w:rPr>
         <w:t>Hanuman</w:t>
       </w:r>
-      <w:bookmarkStart w:id="28" w:name="_Hlk161654434"/>
+      <w:bookmarkStart w:id="30" w:name="_Hlk161654434"/>
       <w:r>
         <w:rPr>
           <w:rFonts w:ascii="Hanuman" w:hAnsi="Hanuman" w:cs="Hanuman"/>
@@ -11372,161 +11396,161 @@
         </w:rPr>
         <w:t xml:space="preserve"> Bold</w:t>
       </w:r>
+      <w:bookmarkEnd w:id="30"/>
+      <w:r>
+        <w:rPr>
+          <w:rFonts w:ascii="Hanuman" w:hAnsi="Hanuman" w:cs="Hanuman"/>
+          <w:b/>
+          <w:bCs/>
+          <w:sz w:val="24"/>
+          <w:szCs w:val="24"/>
+        </w:rPr>
+        <w:tab/>
+      </w:r>
+      <w:r>
+        <w:rPr>
+          <w:rFonts w:ascii="Hanuman" w:hAnsi="Hanuman" w:cs="Hanuman"/>
+          <w:b/>
+          <w:bCs/>
+          <w:sz w:val="24"/>
+          <w:szCs w:val="24"/>
+        </w:rPr>
+        <w:tab/>
+      </w:r>
+      <w:r>
+        <w:rPr>
+          <w:rFonts w:ascii="Hanuman" w:hAnsi="Hanuman" w:cs="Hanuman"/>
+          <w:b/>
+          <w:bCs/>
+          <w:sz w:val="24"/>
+          <w:szCs w:val="24"/>
+        </w:rPr>
+        <w:tab/>
+      </w:r>
+      <w:r>
+        <w:rPr>
+          <w:rFonts w:ascii="Hanuman" w:hAnsi="Hanuman" w:cs="Hanuman"/>
+          <w:b/>
+          <w:bCs/>
+          <w:sz w:val="24"/>
+          <w:szCs w:val="24"/>
+          <w:cs/>
+        </w:rPr>
+        <w:t>ខ្ញុំស្រលាញ់់ប្រទេសកម្ពុជា</w:t>
+      </w:r>
+      <w:r>
+        <w:rPr>
+          <w:rFonts w:ascii="Hanuman" w:hAnsi="Hanuman" w:cs="Hanuman"/>
+          <w:b/>
+          <w:bCs/>
+          <w:sz w:val="24"/>
+          <w:szCs w:val="24"/>
+        </w:rPr>
+        <w:tab/>
+      </w:r>
+      <w:r>
+        <w:rPr>
+          <w:rFonts w:ascii="Hanuman" w:hAnsi="Hanuman" w:cs="Hanuman"/>
+          <w:b/>
+          <w:bCs/>
+          <w:sz w:val="24"/>
+          <w:szCs w:val="24"/>
+        </w:rPr>
+        <w:tab/>
+        <w:t>1234567890</w:t>
+      </w:r>
+    </w:p>
+    <w:p>
+      <w:pPr>
+        <w:rPr>
+          <w:rFonts w:ascii="Hanuman Black" w:hAnsi="Hanuman Black" w:cs="Hanuman Black"/>
+          <w:color w:val="2F5496" w:themeColor="accent1" w:themeShade="BF"/>
+          <w:sz w:val="24"/>
+          <w:szCs w:val="24"/>
+          <w:cs/>
+        </w:rPr>
+      </w:pPr>
+      <w:r>
+        <w:rPr>
+          <w:rFonts w:ascii="Hanuman Black" w:hAnsi="Hanuman Black" w:cs="Hanuman Black"/>
+          <w:color w:val="2F5496" w:themeColor="accent1" w:themeShade="BF"/>
+          <w:sz w:val="24"/>
+          <w:szCs w:val="24"/>
+        </w:rPr>
+        <w:t>Hanuman Black</w:t>
+      </w:r>
+      <w:r>
+        <w:rPr>
+          <w:rFonts w:ascii="Hanuman Black" w:hAnsi="Hanuman Black" w:cs="Hanuman Black"/>
+          <w:color w:val="2F5496" w:themeColor="accent1" w:themeShade="BF"/>
+          <w:sz w:val="24"/>
+          <w:szCs w:val="24"/>
+        </w:rPr>
+        <w:tab/>
+      </w:r>
+      <w:r>
+        <w:rPr>
+          <w:rFonts w:ascii="Hanuman Black" w:hAnsi="Hanuman Black" w:cs="Hanuman Black"/>
+          <w:color w:val="2F5496" w:themeColor="accent1" w:themeShade="BF"/>
+          <w:sz w:val="24"/>
+          <w:szCs w:val="24"/>
+        </w:rPr>
+        <w:tab/>
+      </w:r>
+      <w:r>
+        <w:rPr>
+          <w:rFonts w:ascii="Hanuman Black" w:hAnsi="Hanuman Black" w:cs="Hanuman Black"/>
+          <w:color w:val="2F5496" w:themeColor="accent1" w:themeShade="BF"/>
+          <w:sz w:val="24"/>
+          <w:szCs w:val="24"/>
+        </w:rPr>
+        <w:tab/>
+      </w:r>
+      <w:r>
+        <w:rPr>
+          <w:rFonts w:ascii="Hanuman Black" w:hAnsi="Hanuman Black" w:cs="Hanuman Black"/>
+          <w:color w:val="2F5496" w:themeColor="accent1" w:themeShade="BF"/>
+          <w:sz w:val="24"/>
+          <w:szCs w:val="24"/>
+          <w:cs/>
+        </w:rPr>
+        <w:t>ខ្ញុំស្រលាញ់់ប្រទេសកម្ពុជា</w:t>
+      </w:r>
+      <w:r>
+        <w:rPr>
+          <w:rFonts w:ascii="Hanuman Black" w:hAnsi="Hanuman Black" w:cs="Hanuman Black"/>
+          <w:color w:val="2F5496" w:themeColor="accent1" w:themeShade="BF"/>
+          <w:sz w:val="24"/>
+          <w:szCs w:val="24"/>
+        </w:rPr>
+        <w:tab/>
+      </w:r>
+      <w:r>
+        <w:rPr>
+          <w:rFonts w:ascii="Hanuman Black" w:hAnsi="Hanuman Black" w:cs="Hanuman Black"/>
+          <w:color w:val="2F5496" w:themeColor="accent1" w:themeShade="BF"/>
+          <w:sz w:val="24"/>
+          <w:szCs w:val="24"/>
+        </w:rPr>
+        <w:tab/>
+        <w:t>1234567890</w:t>
+      </w:r>
+    </w:p>
+    <w:p>
+      <w:pPr>
+        <w:rPr>
+          <w:rFonts w:ascii="Content" w:hAnsi="Content" w:cs="Content"/>
+          <w:color w:val="2F5496" w:themeColor="accent1" w:themeShade="BF"/>
+          <w:sz w:val="24"/>
+          <w:szCs w:val="24"/>
+        </w:rPr>
+      </w:pPr>
+      <w:bookmarkStart w:id="31" w:name="_Hlk161654620"/>
+      <w:bookmarkStart w:id="32" w:name="_Hlk160618091"/>
+      <w:bookmarkEnd w:id="17"/>
       <w:bookmarkEnd w:id="28"/>
-      <w:r>
-        <w:rPr>
-          <w:rFonts w:ascii="Hanuman" w:hAnsi="Hanuman" w:cs="Hanuman"/>
-          <w:b/>
-          <w:bCs/>
-          <w:sz w:val="24"/>
-          <w:szCs w:val="24"/>
-        </w:rPr>
-        <w:tab/>
-      </w:r>
-      <w:r>
-        <w:rPr>
-          <w:rFonts w:ascii="Hanuman" w:hAnsi="Hanuman" w:cs="Hanuman"/>
-          <w:b/>
-          <w:bCs/>
-          <w:sz w:val="24"/>
-          <w:szCs w:val="24"/>
-        </w:rPr>
-        <w:tab/>
-      </w:r>
-      <w:r>
-        <w:rPr>
-          <w:rFonts w:ascii="Hanuman" w:hAnsi="Hanuman" w:cs="Hanuman"/>
-          <w:b/>
-          <w:bCs/>
-          <w:sz w:val="24"/>
-          <w:szCs w:val="24"/>
-        </w:rPr>
-        <w:tab/>
-      </w:r>
-      <w:r>
-        <w:rPr>
-          <w:rFonts w:ascii="Hanuman" w:hAnsi="Hanuman" w:cs="Hanuman"/>
-          <w:b/>
-          <w:bCs/>
-          <w:sz w:val="24"/>
-          <w:szCs w:val="24"/>
-          <w:cs/>
-        </w:rPr>
-        <w:t>ខ្ញុំស្រលាញ់់ប្រទេសកម្ពុជា</w:t>
-      </w:r>
-      <w:r>
-        <w:rPr>
-          <w:rFonts w:ascii="Hanuman" w:hAnsi="Hanuman" w:cs="Hanuman"/>
-          <w:b/>
-          <w:bCs/>
-          <w:sz w:val="24"/>
-          <w:szCs w:val="24"/>
-        </w:rPr>
-        <w:tab/>
-      </w:r>
-      <w:r>
-        <w:rPr>
-          <w:rFonts w:ascii="Hanuman" w:hAnsi="Hanuman" w:cs="Hanuman"/>
-          <w:b/>
-          <w:bCs/>
-          <w:sz w:val="24"/>
-          <w:szCs w:val="24"/>
-        </w:rPr>
-        <w:tab/>
-        <w:t>1234567890</w:t>
-      </w:r>
-    </w:p>
-    <w:p>
-      <w:pPr>
-        <w:rPr>
-          <w:rFonts w:ascii="Hanuman Black" w:hAnsi="Hanuman Black" w:cs="Hanuman Black"/>
-          <w:color w:val="2F5496" w:themeColor="accent1" w:themeShade="BF"/>
-          <w:sz w:val="24"/>
-          <w:szCs w:val="24"/>
-          <w:cs/>
-        </w:rPr>
-      </w:pPr>
-      <w:r>
-        <w:rPr>
-          <w:rFonts w:ascii="Hanuman Black" w:hAnsi="Hanuman Black" w:cs="Hanuman Black"/>
-          <w:color w:val="2F5496" w:themeColor="accent1" w:themeShade="BF"/>
-          <w:sz w:val="24"/>
-          <w:szCs w:val="24"/>
-        </w:rPr>
-        <w:t>Hanuman Black</w:t>
-      </w:r>
-      <w:r>
-        <w:rPr>
-          <w:rFonts w:ascii="Hanuman Black" w:hAnsi="Hanuman Black" w:cs="Hanuman Black"/>
-          <w:color w:val="2F5496" w:themeColor="accent1" w:themeShade="BF"/>
-          <w:sz w:val="24"/>
-          <w:szCs w:val="24"/>
-        </w:rPr>
-        <w:tab/>
-      </w:r>
-      <w:r>
-        <w:rPr>
-          <w:rFonts w:ascii="Hanuman Black" w:hAnsi="Hanuman Black" w:cs="Hanuman Black"/>
-          <w:color w:val="2F5496" w:themeColor="accent1" w:themeShade="BF"/>
-          <w:sz w:val="24"/>
-          <w:szCs w:val="24"/>
-        </w:rPr>
-        <w:tab/>
-      </w:r>
-      <w:r>
-        <w:rPr>
-          <w:rFonts w:ascii="Hanuman Black" w:hAnsi="Hanuman Black" w:cs="Hanuman Black"/>
-          <w:color w:val="2F5496" w:themeColor="accent1" w:themeShade="BF"/>
-          <w:sz w:val="24"/>
-          <w:szCs w:val="24"/>
-        </w:rPr>
-        <w:tab/>
-      </w:r>
-      <w:r>
-        <w:rPr>
-          <w:rFonts w:ascii="Hanuman Black" w:hAnsi="Hanuman Black" w:cs="Hanuman Black"/>
-          <w:color w:val="2F5496" w:themeColor="accent1" w:themeShade="BF"/>
-          <w:sz w:val="24"/>
-          <w:szCs w:val="24"/>
-          <w:cs/>
-        </w:rPr>
-        <w:t>ខ្ញុំស្រលាញ់់ប្រទេសកម្ពុជា</w:t>
-      </w:r>
-      <w:r>
-        <w:rPr>
-          <w:rFonts w:ascii="Hanuman Black" w:hAnsi="Hanuman Black" w:cs="Hanuman Black"/>
-          <w:color w:val="2F5496" w:themeColor="accent1" w:themeShade="BF"/>
-          <w:sz w:val="24"/>
-          <w:szCs w:val="24"/>
-        </w:rPr>
-        <w:tab/>
-      </w:r>
-      <w:r>
-        <w:rPr>
-          <w:rFonts w:ascii="Hanuman Black" w:hAnsi="Hanuman Black" w:cs="Hanuman Black"/>
-          <w:color w:val="2F5496" w:themeColor="accent1" w:themeShade="BF"/>
-          <w:sz w:val="24"/>
-          <w:szCs w:val="24"/>
-        </w:rPr>
-        <w:tab/>
-        <w:t>1234567890</w:t>
-      </w:r>
-    </w:p>
-    <w:p>
-      <w:pPr>
-        <w:rPr>
-          <w:rFonts w:ascii="Content" w:hAnsi="Content" w:cs="Content"/>
-          <w:color w:val="2F5496" w:themeColor="accent1" w:themeShade="BF"/>
-          <w:sz w:val="24"/>
-          <w:szCs w:val="24"/>
-        </w:rPr>
-      </w:pPr>
-      <w:bookmarkStart w:id="29" w:name="_Hlk161654620"/>
-      <w:bookmarkStart w:id="30" w:name="_Hlk160618091"/>
-      <w:bookmarkEnd w:id="15"/>
-      <w:bookmarkEnd w:id="26"/>
-    </w:p>
-    <w:bookmarkEnd w:id="29"/>
+    </w:p>
+    <w:bookmarkEnd w:id="31"/>
     <w:p>
       <w:pPr>
         <w:rPr>
@@ -11608,7 +11632,7 @@
         </w:rPr>
       </w:pPr>
     </w:p>
-    <w:bookmarkEnd w:id="30"/>
+    <w:bookmarkEnd w:id="32"/>
     <w:p>
       <w:pPr>
         <w:rPr>

</xml_diff>